<commit_message>
Documento de visão atualizado. Close #5
</commit_message>
<xml_diff>
--- a/Gerenciamento/Documento de Visão.docx
+++ b/Gerenciamento/Documento de Visão.docx
@@ -1,17 +1,15 @@
 
 <file path=word/document.xml><?xml version="1.0" encoding="utf-8"?>
-<w:document xmlns:wpc="http://schemas.microsoft.com/office/word/2010/wordprocessingCanvas" xmlns:cx="http://schemas.microsoft.com/office/drawing/2014/chartex" xmlns:cx1="http://schemas.microsoft.com/office/drawing/2015/9/8/chartex" xmlns:cx2="http://schemas.microsoft.com/office/drawing/2015/10/21/chartex" xmlns:cx3="http://schemas.microsoft.com/office/drawing/2016/5/9/chartex" xmlns:cx4="http://schemas.microsoft.com/office/drawing/2016/5/10/chartex" xmlns:cx5="http://schemas.microsoft.com/office/drawing/2016/5/11/chartex" xmlns:cx6="http://schemas.microsoft.com/office/drawing/2016/5/12/chartex" xmlns:cx7="http://schemas.microsoft.com/office/drawing/2016/5/13/chartex" xmlns:cx8="http://schemas.microsoft.com/office/drawing/2016/5/14/chartex" xmlns:mc="http://schemas.openxmlformats.org/markup-compatibility/2006" xmlns:aink="http://schemas.microsoft.com/office/drawing/2016/ink" xmlns:am3d="http://schemas.microsoft.com/office/drawing/2017/model3d" xmlns:o="urn:schemas-microsoft-com:office:office" xmlns:r="http://schemas.openxmlformats.org/officeDocument/2006/relationships" xmlns:m="http://schemas.openxmlformats.org/officeDocument/2006/math" xmlns:v="urn:schemas-microsoft-com:vml" xmlns:wp14="http://schemas.microsoft.com/office/word/2010/wordprocessingDrawing" xmlns:wp="http://schemas.openxmlformats.org/drawingml/2006/wordprocessingDrawing" xmlns:w10="urn:schemas-microsoft-com:office:word" xmlns:w="http://schemas.openxmlformats.org/wordprocessingml/2006/main" xmlns:w14="http://schemas.microsoft.com/office/word/2010/wordml" xmlns:w15="http://schemas.microsoft.com/office/word/2012/wordml" xmlns:w16cid="http://schemas.microsoft.com/office/word/2016/wordml/cid" xmlns:w16se="http://schemas.microsoft.com/office/word/2015/wordml/symex" xmlns:wpg="http://schemas.microsoft.com/office/word/2010/wordprocessingGroup" xmlns:wpi="http://schemas.microsoft.com/office/word/2010/wordprocessingInk" xmlns:wne="http://schemas.microsoft.com/office/word/2006/wordml" xmlns:wps="http://schemas.microsoft.com/office/word/2010/wordprocessingShape" mc:Ignorable="w14 w15 w16se w16cid wp14">
+<w:document xmlns:ve="http://schemas.openxmlformats.org/markup-compatibility/2006" xmlns:o="urn:schemas-microsoft-com:office:office" xmlns:r="http://schemas.openxmlformats.org/officeDocument/2006/relationships" xmlns:m="http://schemas.openxmlformats.org/officeDocument/2006/math" xmlns:v="urn:schemas-microsoft-com:vml" xmlns:wp="http://schemas.openxmlformats.org/drawingml/2006/wordprocessingDrawing" xmlns:w10="urn:schemas-microsoft-com:office:word" xmlns:w="http://schemas.openxmlformats.org/wordprocessingml/2006/main" xmlns:wne="http://schemas.microsoft.com/office/word/2006/wordml">
   <w:body>
     <w:p>
       <w:pPr>
         <w:pStyle w:val="Ttulo"/>
         <w:jc w:val="right"/>
       </w:pPr>
-      <w:proofErr w:type="spellStart"/>
       <w:r>
         <w:t>AgroVisit</w:t>
       </w:r>
-      <w:proofErr w:type="spellEnd"/>
     </w:p>
     <w:p>
       <w:pPr>
@@ -112,7 +110,7 @@
           <w:insideV w:val="single" w:sz="6" w:space="0" w:color="000000"/>
         </w:tblBorders>
         <w:tblLayout w:type="fixed"/>
-        <w:tblLook w:val="0000" w:firstRow="0" w:lastRow="0" w:firstColumn="0" w:lastColumn="0" w:noHBand="0" w:noVBand="0"/>
+        <w:tblLook w:val="0000"/>
       </w:tblPr>
       <w:tblGrid>
         <w:gridCol w:w="2310"/>
@@ -2085,7 +2083,7 @@
           <w:rPr>
             <w:rStyle w:val="Hyperlink"/>
           </w:rPr>
-          <w:t>Manter Pagamento</w:t>
+          <w:t>Manter Finanças</w:t>
         </w:r>
         <w:r>
           <w:tab/>
@@ -2298,23 +2296,7 @@
           <w:sz w:val="24"/>
           <w:szCs w:val="24"/>
         </w:rPr>
-        <w:t xml:space="preserve">O presente documento tem como objetivo apresentar uma visão geral do software </w:t>
-      </w:r>
-      <w:proofErr w:type="spellStart"/>
-      <w:r>
-        <w:rPr>
-          <w:sz w:val="24"/>
-          <w:szCs w:val="24"/>
-        </w:rPr>
-        <w:t>AgroVisit</w:t>
-      </w:r>
-      <w:proofErr w:type="spellEnd"/>
-      <w:r>
-        <w:rPr>
-          <w:sz w:val="24"/>
-          <w:szCs w:val="24"/>
-        </w:rPr>
-        <w:t>, detalhando o problema a ser solucionado, bem como seus recursos e funcionalidades, além das necessidades dos stakeholders.</w:t>
+        <w:t>O presente documento tem como objetivo apresentar uma visão geral do software AgroVisit, detalhando o problema a ser solucionado, bem como seus recursos e funcionalidades, além das necessidades dos stakeholders.</w:t>
       </w:r>
     </w:p>
     <w:p>
@@ -2568,7 +2550,23 @@
           <w:sz w:val="24"/>
           <w:szCs w:val="24"/>
         </w:rPr>
-        <w:t xml:space="preserve"> Brasil 2020/2021: Mapeamento das Startups do Setor Agro Brasileiro. Embrapa, SP Ventures e Homo </w:t>
+        <w:t xml:space="preserve"> Brasil 2020/2021: Mapeamento das Startups do Setor Agro Brasileiro. Embrapa, SP </w:t>
+      </w:r>
+      <w:proofErr w:type="spellStart"/>
+      <w:r>
+        <w:rPr>
+          <w:sz w:val="24"/>
+          <w:szCs w:val="24"/>
+        </w:rPr>
+        <w:t>Ventures</w:t>
+      </w:r>
+      <w:proofErr w:type="spellEnd"/>
+      <w:r>
+        <w:rPr>
+          <w:sz w:val="24"/>
+          <w:szCs w:val="24"/>
+        </w:rPr>
+        <w:t xml:space="preserve"> e Homo </w:t>
       </w:r>
       <w:proofErr w:type="spellStart"/>
       <w:r>
@@ -2738,7 +2736,7 @@
         <w:tblW w:w="8610" w:type="dxa"/>
         <w:tblInd w:w="828" w:type="dxa"/>
         <w:tblLayout w:type="fixed"/>
-        <w:tblLook w:val="0000" w:firstRow="0" w:lastRow="0" w:firstColumn="0" w:lastColumn="0" w:noHBand="0" w:noVBand="0"/>
+        <w:tblLook w:val="0000"/>
       </w:tblPr>
       <w:tblGrid>
         <w:gridCol w:w="2775"/>
@@ -3089,7 +3087,7 @@
         <w:tblW w:w="8610" w:type="dxa"/>
         <w:tblInd w:w="828" w:type="dxa"/>
         <w:tblLayout w:type="fixed"/>
-        <w:tblLook w:val="0000" w:firstRow="0" w:lastRow="0" w:firstColumn="0" w:lastColumn="0" w:noHBand="0" w:noVBand="0"/>
+        <w:tblLook w:val="0000"/>
       </w:tblPr>
       <w:tblGrid>
         <w:gridCol w:w="2790"/>
@@ -3292,17 +3290,8 @@
                 <w:sz w:val="24"/>
                 <w:szCs w:val="24"/>
               </w:rPr>
-              <w:t xml:space="preserve">O </w:t>
-            </w:r>
-            <w:proofErr w:type="spellStart"/>
-            <w:r>
-              <w:rPr>
-                <w:sz w:val="24"/>
-                <w:szCs w:val="24"/>
-              </w:rPr>
-              <w:t>AgroVisit</w:t>
-            </w:r>
-            <w:proofErr w:type="spellEnd"/>
+              <w:t>O AgroVisit</w:t>
+            </w:r>
           </w:p>
         </w:tc>
         <w:tc>
@@ -3668,7 +3657,15 @@
           <w:sz w:val="24"/>
           <w:szCs w:val="24"/>
         </w:rPr>
-        <w:t>Aqui serão apresentados detalhes acerca das partes interessadas no software e seus usuários, bem como suas responsabilidades.</w:t>
+        <w:t xml:space="preserve">Aqui serão apresentados detalhes acerca das partes interessadas no software e seus </w:t>
+      </w:r>
+      <w:r>
+        <w:rPr>
+          <w:sz w:val="24"/>
+          <w:szCs w:val="24"/>
+        </w:rPr>
+        <w:lastRenderedPageBreak/>
+        <w:t>usuários, bem como suas responsabilidades.</w:t>
       </w:r>
     </w:p>
     <w:p>
@@ -3717,7 +3714,7 @@
           <w:insideV w:val="single" w:sz="6" w:space="0" w:color="000000"/>
         </w:tblBorders>
         <w:tblLayout w:type="fixed"/>
-        <w:tblLook w:val="0000" w:firstRow="0" w:lastRow="0" w:firstColumn="0" w:lastColumn="0" w:noHBand="0" w:noVBand="0"/>
+        <w:tblLook w:val="0000"/>
       </w:tblPr>
       <w:tblGrid>
         <w:gridCol w:w="1890"/>
@@ -3861,17 +3858,8 @@
                 <w:sz w:val="24"/>
                 <w:szCs w:val="24"/>
               </w:rPr>
-              <w:t xml:space="preserve">Equipe do </w:t>
-            </w:r>
-            <w:proofErr w:type="spellStart"/>
-            <w:r>
-              <w:rPr>
-                <w:sz w:val="24"/>
-                <w:szCs w:val="24"/>
-              </w:rPr>
-              <w:t>AgroVisit</w:t>
-            </w:r>
-            <w:proofErr w:type="spellEnd"/>
+              <w:t>Equipe do AgroVisit</w:t>
+            </w:r>
           </w:p>
         </w:tc>
         <w:tc>
@@ -3986,17 +3974,8 @@
                 <w:sz w:val="24"/>
                 <w:szCs w:val="24"/>
               </w:rPr>
-              <w:t xml:space="preserve">Empresas interessadas em divulgar seus produtos no </w:t>
-            </w:r>
-            <w:proofErr w:type="spellStart"/>
-            <w:r>
-              <w:rPr>
-                <w:sz w:val="24"/>
-                <w:szCs w:val="24"/>
-              </w:rPr>
-              <w:t>AgroVisit</w:t>
-            </w:r>
-            <w:proofErr w:type="spellEnd"/>
+              <w:t>Empresas interessadas em divulgar seus produtos no AgroVisit</w:t>
+            </w:r>
           </w:p>
         </w:tc>
         <w:tc>
@@ -4021,23 +4000,7 @@
                 <w:sz w:val="24"/>
                 <w:szCs w:val="24"/>
               </w:rPr>
-              <w:t>-</w:t>
-            </w:r>
-            <w:proofErr w:type="spellStart"/>
-            <w:r>
-              <w:rPr>
-                <w:sz w:val="24"/>
-                <w:szCs w:val="24"/>
-              </w:rPr>
-              <w:t>Fornecer</w:t>
-            </w:r>
-            <w:proofErr w:type="spellEnd"/>
-            <w:r>
-              <w:rPr>
-                <w:sz w:val="24"/>
-                <w:szCs w:val="24"/>
-              </w:rPr>
-              <w:t xml:space="preserve"> conteúdo e pagamento</w:t>
+              <w:t>-Fornecer conteúdo e pagamento</w:t>
             </w:r>
           </w:p>
         </w:tc>
@@ -4176,7 +4139,7 @@
           <w:insideV w:val="single" w:sz="6" w:space="0" w:color="000000"/>
         </w:tblBorders>
         <w:tblLayout w:type="fixed"/>
-        <w:tblLook w:val="0000" w:firstRow="0" w:lastRow="0" w:firstColumn="0" w:lastColumn="0" w:noHBand="0" w:noVBand="0"/>
+        <w:tblLook w:val="0000"/>
       </w:tblPr>
       <w:tblGrid>
         <w:gridCol w:w="1350"/>
@@ -4620,7 +4583,6 @@
                 <w:szCs w:val="24"/>
               </w:rPr>
             </w:pPr>
-            <w:proofErr w:type="spellStart"/>
             <w:r>
               <w:rPr>
                 <w:sz w:val="24"/>
@@ -4628,7 +4590,6 @@
               </w:rPr>
               <w:t>AgroVisit</w:t>
             </w:r>
-            <w:proofErr w:type="spellEnd"/>
           </w:p>
         </w:tc>
       </w:tr>
@@ -4755,7 +4716,7 @@
           <w:insideV w:val="single" w:sz="6" w:space="0" w:color="000000"/>
         </w:tblBorders>
         <w:tblLayout w:type="fixed"/>
-        <w:tblLook w:val="0000" w:firstRow="0" w:lastRow="0" w:firstColumn="0" w:lastColumn="0" w:noHBand="0" w:noVBand="0"/>
+        <w:tblLook w:val="0000"/>
       </w:tblPr>
       <w:tblGrid>
         <w:gridCol w:w="2130"/>
@@ -5319,7 +5280,7 @@
                 <w:sz w:val="24"/>
                 <w:szCs w:val="24"/>
               </w:rPr>
-              <w:t xml:space="preserve">-Softwares com propósitos mais </w:t>
+              <w:t>-Softwares com propósitos mais gerais,</w:t>
             </w:r>
             <w:proofErr w:type="gramStart"/>
             <w:r>
@@ -5327,7 +5288,7 @@
                 <w:sz w:val="24"/>
                 <w:szCs w:val="24"/>
               </w:rPr>
-              <w:t>gerais,  focando</w:t>
+              <w:t xml:space="preserve">  </w:t>
             </w:r>
             <w:proofErr w:type="gramEnd"/>
             <w:r>
@@ -5335,7 +5296,7 @@
                 <w:sz w:val="24"/>
                 <w:szCs w:val="24"/>
               </w:rPr>
-              <w:t xml:space="preserve"> no dono da propriedade.</w:t>
+              <w:t>focando no dono da propriedade.</w:t>
             </w:r>
           </w:p>
         </w:tc>
@@ -5487,7 +5448,7 @@
           <w:insideV w:val="single" w:sz="8" w:space="0" w:color="000000"/>
         </w:tblBorders>
         <w:tblLayout w:type="fixed"/>
-        <w:tblLook w:val="0600" w:firstRow="0" w:lastRow="0" w:firstColumn="0" w:lastColumn="0" w:noHBand="1" w:noVBand="1"/>
+        <w:tblLook w:val="0600"/>
       </w:tblPr>
       <w:tblGrid>
         <w:gridCol w:w="3120"/>
@@ -6579,6 +6540,7 @@
       <w:bookmarkStart w:id="43" w:name="_Toc2006986614"/>
       <w:bookmarkStart w:id="44" w:name="_Toc2057569391"/>
       <w:r>
+        <w:lastRenderedPageBreak/>
         <w:t>Manter Intervenção</w:t>
       </w:r>
       <w:bookmarkEnd w:id="43"/>
@@ -6867,10 +6829,16 @@
         <w:rPr>
           <w:rFonts w:eastAsia="Arial" w:cs="Arial"/>
         </w:rPr>
-        <w:t>Manter Pagamento</w:t>
+        <w:t xml:space="preserve">Manter </w:t>
       </w:r>
       <w:bookmarkEnd w:id="53"/>
       <w:bookmarkEnd w:id="54"/>
+      <w:r>
+        <w:rPr>
+          <w:rFonts w:eastAsia="Arial" w:cs="Arial"/>
+        </w:rPr>
+        <w:t>Finanças</w:t>
+      </w:r>
     </w:p>
     <w:p>
       <w:pPr>
@@ -6891,7 +6859,23 @@
           <w:sz w:val="24"/>
           <w:szCs w:val="24"/>
         </w:rPr>
-        <w:t>O Engenheiro Agrônomo precisa inserir, alterar remover ou consultar pagamentos de seus clientes por trabalhos realizados na propriedade.</w:t>
+        <w:t xml:space="preserve">O Engenheiro Agrônomo precisa </w:t>
+      </w:r>
+      <w:proofErr w:type="gramStart"/>
+      <w:r>
+        <w:rPr>
+          <w:sz w:val="24"/>
+          <w:szCs w:val="24"/>
+        </w:rPr>
+        <w:t>inserir,</w:t>
+      </w:r>
+      <w:proofErr w:type="gramEnd"/>
+      <w:r>
+        <w:rPr>
+          <w:sz w:val="24"/>
+          <w:szCs w:val="24"/>
+        </w:rPr>
+        <w:t xml:space="preserve"> alterar remover ou consultar pagamentos de seus clientes por trabalhos realizados na propriedade.</w:t>
       </w:r>
     </w:p>
     <w:p>
@@ -7020,6 +7004,7 @@
           <w:sz w:val="24"/>
           <w:szCs w:val="24"/>
         </w:rPr>
+        <w:lastRenderedPageBreak/>
         <w:t>- O sistema deve ser implementado em C#, HTML5, usando banco de dados MySQL (Requisito de Implementação).</w:t>
       </w:r>
     </w:p>
@@ -7056,7 +7041,6 @@
           <w:sz w:val="24"/>
           <w:szCs w:val="24"/>
         </w:rPr>
-        <w:lastRenderedPageBreak/>
         <w:t>- O tempo de resposta do sistema não deve ser maior que 20 segundos (Requisito de</w:t>
       </w:r>
     </w:p>
@@ -7135,7 +7119,7 @@
 </file>
 
 <file path=word/endnotes.xml><?xml version="1.0" encoding="utf-8"?>
-<w:endnotes xmlns:wpc="http://schemas.microsoft.com/office/word/2010/wordprocessingCanvas" xmlns:cx="http://schemas.microsoft.com/office/drawing/2014/chartex" xmlns:cx1="http://schemas.microsoft.com/office/drawing/2015/9/8/chartex" xmlns:cx2="http://schemas.microsoft.com/office/drawing/2015/10/21/chartex" xmlns:cx3="http://schemas.microsoft.com/office/drawing/2016/5/9/chartex" xmlns:cx4="http://schemas.microsoft.com/office/drawing/2016/5/10/chartex" xmlns:cx5="http://schemas.microsoft.com/office/drawing/2016/5/11/chartex" xmlns:cx6="http://schemas.microsoft.com/office/drawing/2016/5/12/chartex" xmlns:cx7="http://schemas.microsoft.com/office/drawing/2016/5/13/chartex" xmlns:cx8="http://schemas.microsoft.com/office/drawing/2016/5/14/chartex" xmlns:mc="http://schemas.openxmlformats.org/markup-compatibility/2006" xmlns:aink="http://schemas.microsoft.com/office/drawing/2016/ink" xmlns:am3d="http://schemas.microsoft.com/office/drawing/2017/model3d" xmlns:o="urn:schemas-microsoft-com:office:office" xmlns:r="http://schemas.openxmlformats.org/officeDocument/2006/relationships" xmlns:m="http://schemas.openxmlformats.org/officeDocument/2006/math" xmlns:v="urn:schemas-microsoft-com:vml" xmlns:wp14="http://schemas.microsoft.com/office/word/2010/wordprocessingDrawing" xmlns:wp="http://schemas.openxmlformats.org/drawingml/2006/wordprocessingDrawing" xmlns:w10="urn:schemas-microsoft-com:office:word" xmlns:w="http://schemas.openxmlformats.org/wordprocessingml/2006/main" xmlns:w14="http://schemas.microsoft.com/office/word/2010/wordml" xmlns:w15="http://schemas.microsoft.com/office/word/2012/wordml" xmlns:w16cid="http://schemas.microsoft.com/office/word/2016/wordml/cid" xmlns:w16se="http://schemas.microsoft.com/office/word/2015/wordml/symex" xmlns:wpg="http://schemas.microsoft.com/office/word/2010/wordprocessingGroup" xmlns:wpi="http://schemas.microsoft.com/office/word/2010/wordprocessingInk" xmlns:wne="http://schemas.microsoft.com/office/word/2006/wordml" xmlns:wps="http://schemas.microsoft.com/office/word/2010/wordprocessingShape" mc:Ignorable="w14 w15 w16se w16cid wp14">
+<w:endnotes xmlns:ve="http://schemas.openxmlformats.org/markup-compatibility/2006" xmlns:o="urn:schemas-microsoft-com:office:office" xmlns:r="http://schemas.openxmlformats.org/officeDocument/2006/relationships" xmlns:m="http://schemas.openxmlformats.org/officeDocument/2006/math" xmlns:v="urn:schemas-microsoft-com:vml" xmlns:wp="http://schemas.openxmlformats.org/drawingml/2006/wordprocessingDrawing" xmlns:w10="urn:schemas-microsoft-com:office:word" xmlns:w="http://schemas.openxmlformats.org/wordprocessingml/2006/main" xmlns:wne="http://schemas.microsoft.com/office/word/2006/wordml">
   <w:endnote w:type="separator" w:id="-1">
     <w:p>
       <w:pPr>
@@ -7160,12 +7144,12 @@
 </file>
 
 <file path=word/footer1.xml><?xml version="1.0" encoding="utf-8"?>
-<w:ftr xmlns:wpc="http://schemas.microsoft.com/office/word/2010/wordprocessingCanvas" xmlns:cx="http://schemas.microsoft.com/office/drawing/2014/chartex" xmlns:cx1="http://schemas.microsoft.com/office/drawing/2015/9/8/chartex" xmlns:cx2="http://schemas.microsoft.com/office/drawing/2015/10/21/chartex" xmlns:cx3="http://schemas.microsoft.com/office/drawing/2016/5/9/chartex" xmlns:cx4="http://schemas.microsoft.com/office/drawing/2016/5/10/chartex" xmlns:cx5="http://schemas.microsoft.com/office/drawing/2016/5/11/chartex" xmlns:cx6="http://schemas.microsoft.com/office/drawing/2016/5/12/chartex" xmlns:cx7="http://schemas.microsoft.com/office/drawing/2016/5/13/chartex" xmlns:cx8="http://schemas.microsoft.com/office/drawing/2016/5/14/chartex" xmlns:mc="http://schemas.openxmlformats.org/markup-compatibility/2006" xmlns:aink="http://schemas.microsoft.com/office/drawing/2016/ink" xmlns:am3d="http://schemas.microsoft.com/office/drawing/2017/model3d" xmlns:o="urn:schemas-microsoft-com:office:office" xmlns:r="http://schemas.openxmlformats.org/officeDocument/2006/relationships" xmlns:m="http://schemas.openxmlformats.org/officeDocument/2006/math" xmlns:v="urn:schemas-microsoft-com:vml" xmlns:wp14="http://schemas.microsoft.com/office/word/2010/wordprocessingDrawing" xmlns:wp="http://schemas.openxmlformats.org/drawingml/2006/wordprocessingDrawing" xmlns:w10="urn:schemas-microsoft-com:office:word" xmlns:w="http://schemas.openxmlformats.org/wordprocessingml/2006/main" xmlns:w14="http://schemas.microsoft.com/office/word/2010/wordml" xmlns:w15="http://schemas.microsoft.com/office/word/2012/wordml" xmlns:w16cid="http://schemas.microsoft.com/office/word/2016/wordml/cid" xmlns:w16se="http://schemas.microsoft.com/office/word/2015/wordml/symex" xmlns:wpg="http://schemas.microsoft.com/office/word/2010/wordprocessingGroup" xmlns:wpi="http://schemas.microsoft.com/office/word/2010/wordprocessingInk" xmlns:wne="http://schemas.microsoft.com/office/word/2006/wordml" xmlns:wps="http://schemas.microsoft.com/office/word/2010/wordprocessingShape" mc:Ignorable="w14 w15 w16se w16cid wp14">
+<w:ftr xmlns:ve="http://schemas.openxmlformats.org/markup-compatibility/2006" xmlns:o="urn:schemas-microsoft-com:office:office" xmlns:r="http://schemas.openxmlformats.org/officeDocument/2006/relationships" xmlns:m="http://schemas.openxmlformats.org/officeDocument/2006/math" xmlns:v="urn:schemas-microsoft-com:vml" xmlns:wp="http://schemas.openxmlformats.org/drawingml/2006/wordprocessingDrawing" xmlns:w10="urn:schemas-microsoft-com:office:word" xmlns:w="http://schemas.openxmlformats.org/wordprocessingml/2006/main" xmlns:wne="http://schemas.microsoft.com/office/word/2006/wordml">
   <w:tbl>
     <w:tblPr>
       <w:tblW w:w="0" w:type="auto"/>
       <w:tblLayout w:type="fixed"/>
-      <w:tblLook w:val="06A0" w:firstRow="1" w:lastRow="0" w:firstColumn="1" w:lastColumn="0" w:noHBand="1" w:noVBand="1"/>
+      <w:tblLook w:val="06A0"/>
     </w:tblPr>
     <w:tblGrid>
       <w:gridCol w:w="3120"/>
@@ -7221,7 +7205,7 @@
 </file>
 
 <file path=word/footer2.xml><?xml version="1.0" encoding="utf-8"?>
-<w:ftr xmlns:wpc="http://schemas.microsoft.com/office/word/2010/wordprocessingCanvas" xmlns:cx="http://schemas.microsoft.com/office/drawing/2014/chartex" xmlns:cx1="http://schemas.microsoft.com/office/drawing/2015/9/8/chartex" xmlns:cx2="http://schemas.microsoft.com/office/drawing/2015/10/21/chartex" xmlns:cx3="http://schemas.microsoft.com/office/drawing/2016/5/9/chartex" xmlns:cx4="http://schemas.microsoft.com/office/drawing/2016/5/10/chartex" xmlns:cx5="http://schemas.microsoft.com/office/drawing/2016/5/11/chartex" xmlns:cx6="http://schemas.microsoft.com/office/drawing/2016/5/12/chartex" xmlns:cx7="http://schemas.microsoft.com/office/drawing/2016/5/13/chartex" xmlns:cx8="http://schemas.microsoft.com/office/drawing/2016/5/14/chartex" xmlns:mc="http://schemas.openxmlformats.org/markup-compatibility/2006" xmlns:aink="http://schemas.microsoft.com/office/drawing/2016/ink" xmlns:am3d="http://schemas.microsoft.com/office/drawing/2017/model3d" xmlns:o="urn:schemas-microsoft-com:office:office" xmlns:r="http://schemas.openxmlformats.org/officeDocument/2006/relationships" xmlns:m="http://schemas.openxmlformats.org/officeDocument/2006/math" xmlns:v="urn:schemas-microsoft-com:vml" xmlns:wp14="http://schemas.microsoft.com/office/word/2010/wordprocessingDrawing" xmlns:wp="http://schemas.openxmlformats.org/drawingml/2006/wordprocessingDrawing" xmlns:w10="urn:schemas-microsoft-com:office:word" xmlns:w="http://schemas.openxmlformats.org/wordprocessingml/2006/main" xmlns:w14="http://schemas.microsoft.com/office/word/2010/wordml" xmlns:w15="http://schemas.microsoft.com/office/word/2012/wordml" xmlns:w16cid="http://schemas.microsoft.com/office/word/2016/wordml/cid" xmlns:w16se="http://schemas.microsoft.com/office/word/2015/wordml/symex" xmlns:wpg="http://schemas.microsoft.com/office/word/2010/wordprocessingGroup" xmlns:wpi="http://schemas.microsoft.com/office/word/2010/wordprocessingInk" xmlns:wne="http://schemas.microsoft.com/office/word/2006/wordml" xmlns:wps="http://schemas.microsoft.com/office/word/2010/wordprocessingShape" mc:Ignorable="w14 w15 w16se w16cid wp14">
+<w:ftr xmlns:ve="http://schemas.openxmlformats.org/markup-compatibility/2006" xmlns:o="urn:schemas-microsoft-com:office:office" xmlns:r="http://schemas.openxmlformats.org/officeDocument/2006/relationships" xmlns:m="http://schemas.openxmlformats.org/officeDocument/2006/math" xmlns:v="urn:schemas-microsoft-com:vml" xmlns:wp="http://schemas.openxmlformats.org/drawingml/2006/wordprocessingDrawing" xmlns:w10="urn:schemas-microsoft-com:office:word" xmlns:w="http://schemas.openxmlformats.org/wordprocessingml/2006/main" xmlns:wne="http://schemas.microsoft.com/office/word/2006/wordml">
   <w:p>
     <w:pPr>
       <w:pBdr>
@@ -7251,7 +7235,7 @@
         <w:insideV w:val="single" w:sz="6" w:space="0" w:color="000000"/>
       </w:tblBorders>
       <w:tblLayout w:type="fixed"/>
-      <w:tblLook w:val="0000" w:firstRow="0" w:lastRow="0" w:firstColumn="0" w:lastColumn="0" w:noHBand="0" w:noVBand="0"/>
+      <w:tblLook w:val="0000"/>
     </w:tblPr>
     <w:tblGrid>
       <w:gridCol w:w="3162"/>
@@ -7324,7 +7308,10 @@
             <w:fldChar w:fldCharType="separate"/>
           </w:r>
           <w:r>
-            <w:t>2</w:t>
+            <w:rPr>
+              <w:noProof/>
+            </w:rPr>
+            <w:t>3</w:t>
           </w:r>
           <w:r>
             <w:fldChar w:fldCharType="end"/>
@@ -7356,7 +7343,7 @@
 </file>
 
 <file path=word/footnotes.xml><?xml version="1.0" encoding="utf-8"?>
-<w:footnotes xmlns:wpc="http://schemas.microsoft.com/office/word/2010/wordprocessingCanvas" xmlns:cx="http://schemas.microsoft.com/office/drawing/2014/chartex" xmlns:cx1="http://schemas.microsoft.com/office/drawing/2015/9/8/chartex" xmlns:cx2="http://schemas.microsoft.com/office/drawing/2015/10/21/chartex" xmlns:cx3="http://schemas.microsoft.com/office/drawing/2016/5/9/chartex" xmlns:cx4="http://schemas.microsoft.com/office/drawing/2016/5/10/chartex" xmlns:cx5="http://schemas.microsoft.com/office/drawing/2016/5/11/chartex" xmlns:cx6="http://schemas.microsoft.com/office/drawing/2016/5/12/chartex" xmlns:cx7="http://schemas.microsoft.com/office/drawing/2016/5/13/chartex" xmlns:cx8="http://schemas.microsoft.com/office/drawing/2016/5/14/chartex" xmlns:mc="http://schemas.openxmlformats.org/markup-compatibility/2006" xmlns:aink="http://schemas.microsoft.com/office/drawing/2016/ink" xmlns:am3d="http://schemas.microsoft.com/office/drawing/2017/model3d" xmlns:o="urn:schemas-microsoft-com:office:office" xmlns:r="http://schemas.openxmlformats.org/officeDocument/2006/relationships" xmlns:m="http://schemas.openxmlformats.org/officeDocument/2006/math" xmlns:v="urn:schemas-microsoft-com:vml" xmlns:wp14="http://schemas.microsoft.com/office/word/2010/wordprocessingDrawing" xmlns:wp="http://schemas.openxmlformats.org/drawingml/2006/wordprocessingDrawing" xmlns:w10="urn:schemas-microsoft-com:office:word" xmlns:w="http://schemas.openxmlformats.org/wordprocessingml/2006/main" xmlns:w14="http://schemas.microsoft.com/office/word/2010/wordml" xmlns:w15="http://schemas.microsoft.com/office/word/2012/wordml" xmlns:w16cid="http://schemas.microsoft.com/office/word/2016/wordml/cid" xmlns:w16se="http://schemas.microsoft.com/office/word/2015/wordml/symex" xmlns:wpg="http://schemas.microsoft.com/office/word/2010/wordprocessingGroup" xmlns:wpi="http://schemas.microsoft.com/office/word/2010/wordprocessingInk" xmlns:wne="http://schemas.microsoft.com/office/word/2006/wordml" xmlns:wps="http://schemas.microsoft.com/office/word/2010/wordprocessingShape" mc:Ignorable="w14 w15 w16se w16cid wp14">
+<w:footnotes xmlns:ve="http://schemas.openxmlformats.org/markup-compatibility/2006" xmlns:o="urn:schemas-microsoft-com:office:office" xmlns:r="http://schemas.openxmlformats.org/officeDocument/2006/relationships" xmlns:m="http://schemas.openxmlformats.org/officeDocument/2006/math" xmlns:v="urn:schemas-microsoft-com:vml" xmlns:wp="http://schemas.openxmlformats.org/drawingml/2006/wordprocessingDrawing" xmlns:w10="urn:schemas-microsoft-com:office:word" xmlns:w="http://schemas.openxmlformats.org/wordprocessingml/2006/main" xmlns:wne="http://schemas.microsoft.com/office/word/2006/wordml">
   <w:footnote w:type="separator" w:id="-1">
     <w:p>
       <w:pPr>
@@ -7381,7 +7368,7 @@
 </file>
 
 <file path=word/header1.xml><?xml version="1.0" encoding="utf-8"?>
-<w:hdr xmlns:wpc="http://schemas.microsoft.com/office/word/2010/wordprocessingCanvas" xmlns:cx="http://schemas.microsoft.com/office/drawing/2014/chartex" xmlns:cx1="http://schemas.microsoft.com/office/drawing/2015/9/8/chartex" xmlns:cx2="http://schemas.microsoft.com/office/drawing/2015/10/21/chartex" xmlns:cx3="http://schemas.microsoft.com/office/drawing/2016/5/9/chartex" xmlns:cx4="http://schemas.microsoft.com/office/drawing/2016/5/10/chartex" xmlns:cx5="http://schemas.microsoft.com/office/drawing/2016/5/11/chartex" xmlns:cx6="http://schemas.microsoft.com/office/drawing/2016/5/12/chartex" xmlns:cx7="http://schemas.microsoft.com/office/drawing/2016/5/13/chartex" xmlns:cx8="http://schemas.microsoft.com/office/drawing/2016/5/14/chartex" xmlns:mc="http://schemas.openxmlformats.org/markup-compatibility/2006" xmlns:aink="http://schemas.microsoft.com/office/drawing/2016/ink" xmlns:am3d="http://schemas.microsoft.com/office/drawing/2017/model3d" xmlns:o="urn:schemas-microsoft-com:office:office" xmlns:r="http://schemas.openxmlformats.org/officeDocument/2006/relationships" xmlns:m="http://schemas.openxmlformats.org/officeDocument/2006/math" xmlns:v="urn:schemas-microsoft-com:vml" xmlns:wp14="http://schemas.microsoft.com/office/word/2010/wordprocessingDrawing" xmlns:wp="http://schemas.openxmlformats.org/drawingml/2006/wordprocessingDrawing" xmlns:w10="urn:schemas-microsoft-com:office:word" xmlns:w="http://schemas.openxmlformats.org/wordprocessingml/2006/main" xmlns:w14="http://schemas.microsoft.com/office/word/2010/wordml" xmlns:w15="http://schemas.microsoft.com/office/word/2012/wordml" xmlns:w16cid="http://schemas.microsoft.com/office/word/2016/wordml/cid" xmlns:w16se="http://schemas.microsoft.com/office/word/2015/wordml/symex" xmlns:wpg="http://schemas.microsoft.com/office/word/2010/wordprocessingGroup" xmlns:wpi="http://schemas.microsoft.com/office/word/2010/wordprocessingInk" xmlns:wne="http://schemas.microsoft.com/office/word/2006/wordml" xmlns:wps="http://schemas.microsoft.com/office/word/2010/wordprocessingShape" mc:Ignorable="w14 w15 w16se w16cid wp14">
+<w:hdr xmlns:ve="http://schemas.openxmlformats.org/markup-compatibility/2006" xmlns:o="urn:schemas-microsoft-com:office:office" xmlns:r="http://schemas.openxmlformats.org/officeDocument/2006/relationships" xmlns:m="http://schemas.openxmlformats.org/officeDocument/2006/math" xmlns:v="urn:schemas-microsoft-com:vml" xmlns:wp="http://schemas.openxmlformats.org/drawingml/2006/wordprocessingDrawing" xmlns:w10="urn:schemas-microsoft-com:office:word" xmlns:w="http://schemas.openxmlformats.org/wordprocessingml/2006/main" xmlns:wne="http://schemas.microsoft.com/office/word/2006/wordml">
   <w:p>
     <w:pPr>
       <w:rPr>
@@ -7461,7 +7448,7 @@
 </file>
 
 <file path=word/header2.xml><?xml version="1.0" encoding="utf-8"?>
-<w:hdr xmlns:wpc="http://schemas.microsoft.com/office/word/2010/wordprocessingCanvas" xmlns:cx="http://schemas.microsoft.com/office/drawing/2014/chartex" xmlns:cx1="http://schemas.microsoft.com/office/drawing/2015/9/8/chartex" xmlns:cx2="http://schemas.microsoft.com/office/drawing/2015/10/21/chartex" xmlns:cx3="http://schemas.microsoft.com/office/drawing/2016/5/9/chartex" xmlns:cx4="http://schemas.microsoft.com/office/drawing/2016/5/10/chartex" xmlns:cx5="http://schemas.microsoft.com/office/drawing/2016/5/11/chartex" xmlns:cx6="http://schemas.microsoft.com/office/drawing/2016/5/12/chartex" xmlns:cx7="http://schemas.microsoft.com/office/drawing/2016/5/13/chartex" xmlns:cx8="http://schemas.microsoft.com/office/drawing/2016/5/14/chartex" xmlns:mc="http://schemas.openxmlformats.org/markup-compatibility/2006" xmlns:aink="http://schemas.microsoft.com/office/drawing/2016/ink" xmlns:am3d="http://schemas.microsoft.com/office/drawing/2017/model3d" xmlns:o="urn:schemas-microsoft-com:office:office" xmlns:r="http://schemas.openxmlformats.org/officeDocument/2006/relationships" xmlns:m="http://schemas.openxmlformats.org/officeDocument/2006/math" xmlns:v="urn:schemas-microsoft-com:vml" xmlns:wp14="http://schemas.microsoft.com/office/word/2010/wordprocessingDrawing" xmlns:wp="http://schemas.openxmlformats.org/drawingml/2006/wordprocessingDrawing" xmlns:w10="urn:schemas-microsoft-com:office:word" xmlns:w="http://schemas.openxmlformats.org/wordprocessingml/2006/main" xmlns:w14="http://schemas.microsoft.com/office/word/2010/wordml" xmlns:w15="http://schemas.microsoft.com/office/word/2012/wordml" xmlns:w16cid="http://schemas.microsoft.com/office/word/2016/wordml/cid" xmlns:w16se="http://schemas.microsoft.com/office/word/2015/wordml/symex" xmlns:wpg="http://schemas.microsoft.com/office/word/2010/wordprocessingGroup" xmlns:wpi="http://schemas.microsoft.com/office/word/2010/wordprocessingInk" xmlns:wne="http://schemas.microsoft.com/office/word/2006/wordml" xmlns:wps="http://schemas.microsoft.com/office/word/2010/wordprocessingShape" mc:Ignorable="w14 w15 w16se w16cid wp14">
+<w:hdr xmlns:ve="http://schemas.openxmlformats.org/markup-compatibility/2006" xmlns:o="urn:schemas-microsoft-com:office:office" xmlns:r="http://schemas.openxmlformats.org/officeDocument/2006/relationships" xmlns:m="http://schemas.openxmlformats.org/officeDocument/2006/math" xmlns:v="urn:schemas-microsoft-com:vml" xmlns:wp="http://schemas.openxmlformats.org/drawingml/2006/wordprocessingDrawing" xmlns:w10="urn:schemas-microsoft-com:office:word" xmlns:w="http://schemas.openxmlformats.org/wordprocessingml/2006/main" xmlns:wne="http://schemas.microsoft.com/office/word/2006/wordml">
   <w:p>
     <w:pPr>
       <w:pBdr>
@@ -7493,7 +7480,7 @@
         <w:insideV w:val="single" w:sz="6" w:space="0" w:color="000000"/>
       </w:tblBorders>
       <w:tblLayout w:type="fixed"/>
-      <w:tblLook w:val="0000" w:firstRow="0" w:lastRow="0" w:firstColumn="0" w:lastColumn="0" w:noHBand="0" w:noVBand="0"/>
+      <w:tblLook w:val="0000"/>
     </w:tblPr>
     <w:tblGrid>
       <w:gridCol w:w="6379"/>
@@ -7506,15 +7493,7 @@
         </w:tcPr>
         <w:p>
           <w:r>
-            <w:t>&lt;</w:t>
-          </w:r>
-          <w:proofErr w:type="spellStart"/>
-          <w:r>
-            <w:t>AgroVisit</w:t>
-          </w:r>
-          <w:proofErr w:type="spellEnd"/>
-          <w:r>
-            <w:t>&gt;</w:t>
+            <w:t>&lt;AgroVisit&gt;</w:t>
           </w:r>
         </w:p>
       </w:tc>
@@ -7531,15 +7510,7 @@
             <w:ind w:right="68"/>
           </w:pPr>
           <w:r>
-            <w:t xml:space="preserve">  </w:t>
-          </w:r>
-          <w:proofErr w:type="spellStart"/>
-          <w:r>
-            <w:t>Version</w:t>
-          </w:r>
-          <w:proofErr w:type="spellEnd"/>
-          <w:r>
-            <w:t>:           &lt;1.</w:t>
+            <w:t xml:space="preserve">  Version:           &lt;1.</w:t>
           </w:r>
           <w:r>
             <w:t>3</w:t>
@@ -7557,15 +7528,7 @@
         </w:tcPr>
         <w:p>
           <w:r>
-            <w:t>Visão (</w:t>
-          </w:r>
-          <w:proofErr w:type="spellStart"/>
-          <w:r>
-            <w:t>Small</w:t>
-          </w:r>
-          <w:proofErr w:type="spellEnd"/>
-          <w:r>
-            <w:t xml:space="preserve"> Project)</w:t>
+            <w:t>Visão (Small Project)</w:t>
           </w:r>
         </w:p>
       </w:tc>
@@ -7645,8 +7608,8 @@
 </file>
 
 <file path=word/numbering.xml><?xml version="1.0" encoding="utf-8"?>
-<w:numbering xmlns:wpc="http://schemas.microsoft.com/office/word/2010/wordprocessingCanvas" xmlns:cx="http://schemas.microsoft.com/office/drawing/2014/chartex" xmlns:cx1="http://schemas.microsoft.com/office/drawing/2015/9/8/chartex" xmlns:cx2="http://schemas.microsoft.com/office/drawing/2015/10/21/chartex" xmlns:cx3="http://schemas.microsoft.com/office/drawing/2016/5/9/chartex" xmlns:cx4="http://schemas.microsoft.com/office/drawing/2016/5/10/chartex" xmlns:cx5="http://schemas.microsoft.com/office/drawing/2016/5/11/chartex" xmlns:cx6="http://schemas.microsoft.com/office/drawing/2016/5/12/chartex" xmlns:cx7="http://schemas.microsoft.com/office/drawing/2016/5/13/chartex" xmlns:cx8="http://schemas.microsoft.com/office/drawing/2016/5/14/chartex" xmlns:mc="http://schemas.openxmlformats.org/markup-compatibility/2006" xmlns:aink="http://schemas.microsoft.com/office/drawing/2016/ink" xmlns:am3d="http://schemas.microsoft.com/office/drawing/2017/model3d" xmlns:o="urn:schemas-microsoft-com:office:office" xmlns:r="http://schemas.openxmlformats.org/officeDocument/2006/relationships" xmlns:m="http://schemas.openxmlformats.org/officeDocument/2006/math" xmlns:v="urn:schemas-microsoft-com:vml" xmlns:wp14="http://schemas.microsoft.com/office/word/2010/wordprocessingDrawing" xmlns:wp="http://schemas.openxmlformats.org/drawingml/2006/wordprocessingDrawing" xmlns:w10="urn:schemas-microsoft-com:office:word" xmlns:w="http://schemas.openxmlformats.org/wordprocessingml/2006/main" xmlns:w14="http://schemas.microsoft.com/office/word/2010/wordml" xmlns:w15="http://schemas.microsoft.com/office/word/2012/wordml" xmlns:w16cid="http://schemas.microsoft.com/office/word/2016/wordml/cid" xmlns:w16se="http://schemas.microsoft.com/office/word/2015/wordml/symex" xmlns:wpg="http://schemas.microsoft.com/office/word/2010/wordprocessingGroup" xmlns:wpi="http://schemas.microsoft.com/office/word/2010/wordprocessingInk" xmlns:wne="http://schemas.microsoft.com/office/word/2006/wordml" xmlns:wps="http://schemas.microsoft.com/office/word/2010/wordprocessingShape" mc:Ignorable="w14 w15 w16se w16cid wp14">
-  <w:abstractNum w:abstractNumId="0" w15:restartNumberingAfterBreak="0">
+<w:numbering xmlns:ve="http://schemas.openxmlformats.org/markup-compatibility/2006" xmlns:o="urn:schemas-microsoft-com:office:office" xmlns:r="http://schemas.openxmlformats.org/officeDocument/2006/relationships" xmlns:m="http://schemas.openxmlformats.org/officeDocument/2006/math" xmlns:v="urn:schemas-microsoft-com:vml" xmlns:wp="http://schemas.openxmlformats.org/drawingml/2006/wordprocessingDrawing" xmlns:w10="urn:schemas-microsoft-com:office:word" xmlns:w="http://schemas.openxmlformats.org/wordprocessingml/2006/main" xmlns:wne="http://schemas.microsoft.com/office/word/2006/wordml">
+  <w:abstractNum w:abstractNumId="0">
     <w:nsid w:val="022BCE6C"/>
     <w:multiLevelType w:val="hybridMultilevel"/>
     <w:tmpl w:val="FFFFFFFF"/>
@@ -7732,7 +7695,7 @@
       </w:pPr>
     </w:lvl>
   </w:abstractNum>
-  <w:abstractNum w:abstractNumId="1" w15:restartNumberingAfterBreak="0">
+  <w:abstractNum w:abstractNumId="1">
     <w:nsid w:val="0C5E443D"/>
     <w:multiLevelType w:val="hybridMultilevel"/>
     <w:tmpl w:val="FFFFFFFF"/>
@@ -7818,7 +7781,7 @@
       </w:pPr>
     </w:lvl>
   </w:abstractNum>
-  <w:abstractNum w:abstractNumId="2" w15:restartNumberingAfterBreak="0">
+  <w:abstractNum w:abstractNumId="2">
     <w:nsid w:val="257B8A46"/>
     <w:multiLevelType w:val="hybridMultilevel"/>
     <w:tmpl w:val="FFFFFFFF"/>
@@ -7905,7 +7868,7 @@
       </w:pPr>
     </w:lvl>
   </w:abstractNum>
-  <w:abstractNum w:abstractNumId="3" w15:restartNumberingAfterBreak="0">
+  <w:abstractNum w:abstractNumId="3">
     <w:nsid w:val="281B25F8"/>
     <w:multiLevelType w:val="hybridMultilevel"/>
     <w:tmpl w:val="FFFFFFFF"/>
@@ -7992,7 +7955,7 @@
       </w:pPr>
     </w:lvl>
   </w:abstractNum>
-  <w:abstractNum w:abstractNumId="4" w15:restartNumberingAfterBreak="0">
+  <w:abstractNum w:abstractNumId="4">
     <w:nsid w:val="3AE23835"/>
     <w:multiLevelType w:val="multilevel"/>
     <w:tmpl w:val="EE54D32A"/>
@@ -8091,7 +8054,7 @@
       </w:pPr>
     </w:lvl>
   </w:abstractNum>
-  <w:abstractNum w:abstractNumId="5" w15:restartNumberingAfterBreak="0">
+  <w:abstractNum w:abstractNumId="5">
     <w:nsid w:val="3F2A80E2"/>
     <w:multiLevelType w:val="hybridMultilevel"/>
     <w:tmpl w:val="FFFFFFFF"/>
@@ -8178,7 +8141,7 @@
       </w:pPr>
     </w:lvl>
   </w:abstractNum>
-  <w:abstractNum w:abstractNumId="6" w15:restartNumberingAfterBreak="0">
+  <w:abstractNum w:abstractNumId="6">
     <w:nsid w:val="52BB0ECB"/>
     <w:multiLevelType w:val="multilevel"/>
     <w:tmpl w:val="6A98C728"/>
@@ -8292,7 +8255,7 @@
       </w:pPr>
     </w:lvl>
   </w:abstractNum>
-  <w:abstractNum w:abstractNumId="7" w15:restartNumberingAfterBreak="0">
+  <w:abstractNum w:abstractNumId="7">
     <w:nsid w:val="5331547C"/>
     <w:multiLevelType w:val="hybridMultilevel"/>
     <w:tmpl w:val="FFFFFFFF"/>
@@ -8379,7 +8342,7 @@
       </w:pPr>
     </w:lvl>
   </w:abstractNum>
-  <w:abstractNum w:abstractNumId="8" w15:restartNumberingAfterBreak="0">
+  <w:abstractNum w:abstractNumId="8">
     <w:nsid w:val="58636097"/>
     <w:multiLevelType w:val="hybridMultilevel"/>
     <w:tmpl w:val="FFFFFFFF"/>
@@ -8466,7 +8429,7 @@
       </w:pPr>
     </w:lvl>
   </w:abstractNum>
-  <w:abstractNum w:abstractNumId="9" w15:restartNumberingAfterBreak="0">
+  <w:abstractNum w:abstractNumId="9">
     <w:nsid w:val="74B32A03"/>
     <w:multiLevelType w:val="hybridMultilevel"/>
     <w:tmpl w:val="FFFFFFFF"/>
@@ -8587,7 +8550,7 @@
 </file>
 
 <file path=word/styles.xml><?xml version="1.0" encoding="utf-8"?>
-<w:styles xmlns:mc="http://schemas.openxmlformats.org/markup-compatibility/2006" xmlns:r="http://schemas.openxmlformats.org/officeDocument/2006/relationships" xmlns:w="http://schemas.openxmlformats.org/wordprocessingml/2006/main" xmlns:w14="http://schemas.microsoft.com/office/word/2010/wordml" xmlns:w15="http://schemas.microsoft.com/office/word/2012/wordml" xmlns:w16cid="http://schemas.microsoft.com/office/word/2016/wordml/cid" xmlns:w16se="http://schemas.microsoft.com/office/word/2015/wordml/symex" mc:Ignorable="w14 w15 w16se w16cid">
+<w:styles xmlns:r="http://schemas.openxmlformats.org/officeDocument/2006/relationships" xmlns:w="http://schemas.openxmlformats.org/wordprocessingml/2006/main">
   <w:docDefaults>
     <w:rPrDefault>
       <w:rPr>
@@ -8601,382 +8564,144 @@
       </w:pPr>
     </w:pPrDefault>
   </w:docDefaults>
-  <w:latentStyles w:defLockedState="0" w:defUIPriority="99" w:defSemiHidden="0" w:defUnhideWhenUsed="0" w:defQFormat="0" w:count="375">
-    <w:lsdException w:name="Normal" w:uiPriority="0" w:qFormat="1"/>
-    <w:lsdException w:name="heading 1" w:uiPriority="9" w:qFormat="1"/>
-    <w:lsdException w:name="heading 2" w:semiHidden="1" w:uiPriority="9" w:unhideWhenUsed="1" w:qFormat="1"/>
-    <w:lsdException w:name="heading 3" w:semiHidden="1" w:uiPriority="9" w:unhideWhenUsed="1" w:qFormat="1"/>
-    <w:lsdException w:name="heading 4" w:semiHidden="1" w:uiPriority="9" w:unhideWhenUsed="1" w:qFormat="1"/>
-    <w:lsdException w:name="heading 5" w:semiHidden="1" w:uiPriority="9" w:unhideWhenUsed="1" w:qFormat="1"/>
-    <w:lsdException w:name="heading 6" w:semiHidden="1" w:uiPriority="9" w:unhideWhenUsed="1" w:qFormat="1"/>
-    <w:lsdException w:name="heading 7" w:semiHidden="1" w:uiPriority="9" w:unhideWhenUsed="1" w:qFormat="1"/>
-    <w:lsdException w:name="heading 8" w:semiHidden="1" w:uiPriority="9" w:unhideWhenUsed="1" w:qFormat="1"/>
-    <w:lsdException w:name="heading 9" w:semiHidden="1" w:uiPriority="9" w:unhideWhenUsed="1" w:qFormat="1"/>
-    <w:lsdException w:name="index 1" w:semiHidden="1" w:unhideWhenUsed="1"/>
-    <w:lsdException w:name="index 2" w:semiHidden="1" w:unhideWhenUsed="1"/>
-    <w:lsdException w:name="index 3" w:semiHidden="1" w:unhideWhenUsed="1"/>
-    <w:lsdException w:name="index 4" w:semiHidden="1" w:unhideWhenUsed="1"/>
-    <w:lsdException w:name="index 5" w:semiHidden="1" w:unhideWhenUsed="1"/>
-    <w:lsdException w:name="index 6" w:semiHidden="1" w:unhideWhenUsed="1"/>
-    <w:lsdException w:name="index 7" w:semiHidden="1" w:unhideWhenUsed="1"/>
-    <w:lsdException w:name="index 8" w:semiHidden="1" w:unhideWhenUsed="1"/>
-    <w:lsdException w:name="index 9" w:semiHidden="1" w:unhideWhenUsed="1"/>
-    <w:lsdException w:name="toc 1" w:semiHidden="1" w:uiPriority="39" w:unhideWhenUsed="1"/>
-    <w:lsdException w:name="toc 2" w:semiHidden="1" w:uiPriority="39" w:unhideWhenUsed="1"/>
-    <w:lsdException w:name="toc 3" w:semiHidden="1" w:uiPriority="39" w:unhideWhenUsed="1"/>
-    <w:lsdException w:name="toc 4" w:semiHidden="1" w:uiPriority="39" w:unhideWhenUsed="1"/>
-    <w:lsdException w:name="toc 5" w:semiHidden="1" w:uiPriority="39" w:unhideWhenUsed="1"/>
-    <w:lsdException w:name="toc 6" w:semiHidden="1" w:uiPriority="39" w:unhideWhenUsed="1"/>
-    <w:lsdException w:name="toc 7" w:semiHidden="1" w:uiPriority="39" w:unhideWhenUsed="1"/>
-    <w:lsdException w:name="toc 8" w:semiHidden="1" w:uiPriority="39" w:unhideWhenUsed="1"/>
-    <w:lsdException w:name="toc 9" w:semiHidden="1" w:uiPriority="39" w:unhideWhenUsed="1"/>
-    <w:lsdException w:name="Normal Indent" w:semiHidden="1" w:unhideWhenUsed="1"/>
-    <w:lsdException w:name="footnote text" w:semiHidden="1" w:unhideWhenUsed="1"/>
-    <w:lsdException w:name="annotation text" w:semiHidden="1" w:unhideWhenUsed="1"/>
-    <w:lsdException w:name="header" w:semiHidden="1" w:unhideWhenUsed="1"/>
-    <w:lsdException w:name="footer" w:semiHidden="1" w:unhideWhenUsed="1"/>
-    <w:lsdException w:name="index heading" w:semiHidden="1" w:unhideWhenUsed="1"/>
-    <w:lsdException w:name="caption" w:semiHidden="1" w:uiPriority="35" w:unhideWhenUsed="1" w:qFormat="1"/>
-    <w:lsdException w:name="table of figures" w:semiHidden="1" w:unhideWhenUsed="1"/>
-    <w:lsdException w:name="envelope address" w:semiHidden="1" w:unhideWhenUsed="1"/>
-    <w:lsdException w:name="envelope return" w:semiHidden="1" w:unhideWhenUsed="1"/>
-    <w:lsdException w:name="footnote reference" w:semiHidden="1" w:unhideWhenUsed="1"/>
-    <w:lsdException w:name="annotation reference" w:semiHidden="1" w:unhideWhenUsed="1"/>
-    <w:lsdException w:name="line number" w:semiHidden="1" w:unhideWhenUsed="1"/>
-    <w:lsdException w:name="page number" w:semiHidden="1" w:unhideWhenUsed="1"/>
-    <w:lsdException w:name="endnote reference" w:semiHidden="1" w:unhideWhenUsed="1"/>
-    <w:lsdException w:name="endnote text" w:semiHidden="1" w:unhideWhenUsed="1"/>
-    <w:lsdException w:name="table of authorities" w:semiHidden="1" w:unhideWhenUsed="1"/>
-    <w:lsdException w:name="macro" w:semiHidden="1" w:unhideWhenUsed="1"/>
-    <w:lsdException w:name="toa heading" w:semiHidden="1" w:unhideWhenUsed="1"/>
-    <w:lsdException w:name="List" w:semiHidden="1" w:unhideWhenUsed="1"/>
-    <w:lsdException w:name="List Bullet" w:semiHidden="1" w:unhideWhenUsed="1"/>
-    <w:lsdException w:name="List Number" w:semiHidden="1" w:unhideWhenUsed="1"/>
-    <w:lsdException w:name="List 2" w:semiHidden="1" w:unhideWhenUsed="1"/>
-    <w:lsdException w:name="List 3" w:semiHidden="1" w:unhideWhenUsed="1"/>
-    <w:lsdException w:name="List 4" w:semiHidden="1" w:unhideWhenUsed="1"/>
-    <w:lsdException w:name="List 5" w:semiHidden="1" w:unhideWhenUsed="1"/>
-    <w:lsdException w:name="List Bullet 2" w:semiHidden="1" w:unhideWhenUsed="1"/>
-    <w:lsdException w:name="List Bullet 3" w:semiHidden="1" w:unhideWhenUsed="1"/>
-    <w:lsdException w:name="List Bullet 4" w:semiHidden="1" w:unhideWhenUsed="1"/>
-    <w:lsdException w:name="List Bullet 5" w:semiHidden="1" w:unhideWhenUsed="1"/>
-    <w:lsdException w:name="List Number 2" w:semiHidden="1" w:unhideWhenUsed="1"/>
-    <w:lsdException w:name="List Number 3" w:semiHidden="1" w:unhideWhenUsed="1"/>
-    <w:lsdException w:name="List Number 4" w:semiHidden="1" w:unhideWhenUsed="1"/>
-    <w:lsdException w:name="List Number 5" w:semiHidden="1" w:unhideWhenUsed="1"/>
-    <w:lsdException w:name="Title" w:uiPriority="10" w:qFormat="1"/>
-    <w:lsdException w:name="Closing" w:semiHidden="1" w:unhideWhenUsed="1"/>
-    <w:lsdException w:name="Signature" w:semiHidden="1" w:unhideWhenUsed="1"/>
-    <w:lsdException w:name="Default Paragraph Font" w:semiHidden="1" w:uiPriority="1" w:unhideWhenUsed="1"/>
-    <w:lsdException w:name="Body Text" w:semiHidden="1" w:unhideWhenUsed="1"/>
-    <w:lsdException w:name="Body Text Indent" w:semiHidden="1" w:unhideWhenUsed="1"/>
-    <w:lsdException w:name="List Continue" w:semiHidden="1" w:unhideWhenUsed="1"/>
-    <w:lsdException w:name="List Continue 2" w:semiHidden="1" w:unhideWhenUsed="1"/>
-    <w:lsdException w:name="List Continue 3" w:semiHidden="1" w:unhideWhenUsed="1"/>
-    <w:lsdException w:name="List Continue 4" w:semiHidden="1" w:unhideWhenUsed="1"/>
-    <w:lsdException w:name="List Continue 5" w:semiHidden="1" w:unhideWhenUsed="1"/>
-    <w:lsdException w:name="Message Header" w:semiHidden="1" w:unhideWhenUsed="1"/>
-    <w:lsdException w:name="Subtitle" w:uiPriority="11" w:qFormat="1"/>
-    <w:lsdException w:name="Salutation" w:semiHidden="1" w:unhideWhenUsed="1"/>
-    <w:lsdException w:name="Date" w:semiHidden="1" w:unhideWhenUsed="1"/>
-    <w:lsdException w:name="Body Text First Indent" w:semiHidden="1" w:unhideWhenUsed="1"/>
-    <w:lsdException w:name="Body Text First Indent 2" w:semiHidden="1" w:unhideWhenUsed="1"/>
-    <w:lsdException w:name="Note Heading" w:semiHidden="1" w:unhideWhenUsed="1"/>
-    <w:lsdException w:name="Body Text 2" w:semiHidden="1" w:unhideWhenUsed="1"/>
-    <w:lsdException w:name="Body Text 3" w:semiHidden="1" w:unhideWhenUsed="1"/>
-    <w:lsdException w:name="Body Text Indent 2" w:semiHidden="1" w:unhideWhenUsed="1"/>
-    <w:lsdException w:name="Body Text Indent 3" w:semiHidden="1" w:unhideWhenUsed="1"/>
-    <w:lsdException w:name="Block Text" w:semiHidden="1" w:unhideWhenUsed="1"/>
-    <w:lsdException w:name="Hyperlink" w:semiHidden="1" w:unhideWhenUsed="1"/>
-    <w:lsdException w:name="FollowedHyperlink" w:semiHidden="1" w:unhideWhenUsed="1"/>
-    <w:lsdException w:name="Strong" w:uiPriority="22" w:qFormat="1"/>
-    <w:lsdException w:name="Emphasis" w:uiPriority="20" w:qFormat="1"/>
-    <w:lsdException w:name="Document Map" w:semiHidden="1" w:unhideWhenUsed="1"/>
-    <w:lsdException w:name="Plain Text" w:semiHidden="1" w:unhideWhenUsed="1"/>
-    <w:lsdException w:name="E-mail Signature" w:semiHidden="1" w:unhideWhenUsed="1"/>
-    <w:lsdException w:name="HTML Top of Form" w:semiHidden="1" w:unhideWhenUsed="1"/>
-    <w:lsdException w:name="HTML Bottom of Form" w:semiHidden="1" w:unhideWhenUsed="1"/>
-    <w:lsdException w:name="Normal (Web)" w:semiHidden="1" w:unhideWhenUsed="1"/>
-    <w:lsdException w:name="HTML Acronym" w:semiHidden="1" w:unhideWhenUsed="1"/>
-    <w:lsdException w:name="HTML Address" w:semiHidden="1" w:unhideWhenUsed="1"/>
-    <w:lsdException w:name="HTML Cite" w:semiHidden="1" w:unhideWhenUsed="1"/>
-    <w:lsdException w:name="HTML Code" w:semiHidden="1" w:unhideWhenUsed="1"/>
-    <w:lsdException w:name="HTML Definition" w:semiHidden="1" w:unhideWhenUsed="1"/>
-    <w:lsdException w:name="HTML Keyboard" w:semiHidden="1" w:unhideWhenUsed="1"/>
-    <w:lsdException w:name="HTML Preformatted" w:semiHidden="1" w:unhideWhenUsed="1"/>
-    <w:lsdException w:name="HTML Sample" w:semiHidden="1" w:unhideWhenUsed="1"/>
-    <w:lsdException w:name="HTML Typewriter" w:semiHidden="1" w:unhideWhenUsed="1"/>
-    <w:lsdException w:name="HTML Variable" w:semiHidden="1" w:unhideWhenUsed="1"/>
-    <w:lsdException w:name="Normal Table" w:semiHidden="1" w:unhideWhenUsed="1"/>
-    <w:lsdException w:name="annotation subject" w:semiHidden="1" w:unhideWhenUsed="1"/>
-    <w:lsdException w:name="No List" w:semiHidden="1" w:unhideWhenUsed="1"/>
-    <w:lsdException w:name="Outline List 1" w:semiHidden="1" w:unhideWhenUsed="1"/>
-    <w:lsdException w:name="Outline List 2" w:semiHidden="1" w:unhideWhenUsed="1"/>
-    <w:lsdException w:name="Outline List 3" w:semiHidden="1" w:unhideWhenUsed="1"/>
-    <w:lsdException w:name="Table Simple 1" w:semiHidden="1" w:unhideWhenUsed="1"/>
-    <w:lsdException w:name="Table Simple 2" w:semiHidden="1" w:unhideWhenUsed="1"/>
-    <w:lsdException w:name="Table Simple 3" w:semiHidden="1" w:unhideWhenUsed="1"/>
-    <w:lsdException w:name="Table Classic 1" w:semiHidden="1" w:unhideWhenUsed="1"/>
-    <w:lsdException w:name="Table Classic 2" w:semiHidden="1" w:unhideWhenUsed="1"/>
-    <w:lsdException w:name="Table Classic 3" w:semiHidden="1" w:unhideWhenUsed="1"/>
-    <w:lsdException w:name="Table Classic 4" w:semiHidden="1" w:unhideWhenUsed="1"/>
-    <w:lsdException w:name="Table Colorful 1" w:semiHidden="1" w:unhideWhenUsed="1"/>
-    <w:lsdException w:name="Table Colorful 2" w:semiHidden="1" w:unhideWhenUsed="1"/>
-    <w:lsdException w:name="Table Colorful 3" w:semiHidden="1" w:unhideWhenUsed="1"/>
-    <w:lsdException w:name="Table Columns 1" w:semiHidden="1" w:unhideWhenUsed="1"/>
-    <w:lsdException w:name="Table Columns 2" w:semiHidden="1" w:unhideWhenUsed="1"/>
-    <w:lsdException w:name="Table Columns 3" w:semiHidden="1" w:unhideWhenUsed="1"/>
-    <w:lsdException w:name="Table Columns 4" w:semiHidden="1" w:unhideWhenUsed="1"/>
-    <w:lsdException w:name="Table Columns 5" w:semiHidden="1" w:unhideWhenUsed="1"/>
-    <w:lsdException w:name="Table Grid 1" w:semiHidden="1" w:unhideWhenUsed="1"/>
-    <w:lsdException w:name="Table Grid 2" w:semiHidden="1" w:unhideWhenUsed="1"/>
-    <w:lsdException w:name="Table Grid 3" w:semiHidden="1" w:unhideWhenUsed="1"/>
-    <w:lsdException w:name="Table Grid 4" w:semiHidden="1" w:unhideWhenUsed="1"/>
-    <w:lsdException w:name="Table Grid 5" w:semiHidden="1" w:unhideWhenUsed="1"/>
-    <w:lsdException w:name="Table Grid 6" w:semiHidden="1" w:unhideWhenUsed="1"/>
-    <w:lsdException w:name="Table Grid 7" w:semiHidden="1" w:unhideWhenUsed="1"/>
-    <w:lsdException w:name="Table Grid 8" w:semiHidden="1" w:unhideWhenUsed="1"/>
-    <w:lsdException w:name="Table List 1" w:semiHidden="1" w:unhideWhenUsed="1"/>
-    <w:lsdException w:name="Table List 2" w:semiHidden="1" w:unhideWhenUsed="1"/>
-    <w:lsdException w:name="Table List 3" w:semiHidden="1" w:unhideWhenUsed="1"/>
-    <w:lsdException w:name="Table List 4" w:semiHidden="1" w:unhideWhenUsed="1"/>
-    <w:lsdException w:name="Table List 5" w:semiHidden="1" w:unhideWhenUsed="1"/>
-    <w:lsdException w:name="Table List 6" w:semiHidden="1" w:unhideWhenUsed="1"/>
-    <w:lsdException w:name="Table List 7" w:semiHidden="1" w:unhideWhenUsed="1"/>
-    <w:lsdException w:name="Table List 8" w:semiHidden="1" w:unhideWhenUsed="1"/>
-    <w:lsdException w:name="Table 3D effects 1" w:semiHidden="1" w:unhideWhenUsed="1"/>
-    <w:lsdException w:name="Table 3D effects 2" w:semiHidden="1" w:unhideWhenUsed="1"/>
-    <w:lsdException w:name="Table 3D effects 3" w:semiHidden="1" w:unhideWhenUsed="1"/>
-    <w:lsdException w:name="Table Contemporary" w:semiHidden="1" w:unhideWhenUsed="1"/>
-    <w:lsdException w:name="Table Elegant" w:semiHidden="1" w:unhideWhenUsed="1"/>
-    <w:lsdException w:name="Table Professional" w:semiHidden="1" w:unhideWhenUsed="1"/>
-    <w:lsdException w:name="Table Subtle 1" w:semiHidden="1" w:unhideWhenUsed="1"/>
-    <w:lsdException w:name="Table Subtle 2" w:semiHidden="1" w:unhideWhenUsed="1"/>
-    <w:lsdException w:name="Table Web 1" w:semiHidden="1" w:unhideWhenUsed="1"/>
-    <w:lsdException w:name="Table Web 2" w:semiHidden="1" w:unhideWhenUsed="1"/>
-    <w:lsdException w:name="Table Web 3" w:semiHidden="1" w:unhideWhenUsed="1"/>
-    <w:lsdException w:name="Balloon Text" w:semiHidden="1" w:unhideWhenUsed="1"/>
-    <w:lsdException w:name="Table Grid" w:uiPriority="39"/>
-    <w:lsdException w:name="Table Theme" w:semiHidden="1" w:unhideWhenUsed="1"/>
-    <w:lsdException w:name="Placeholder Text" w:semiHidden="1"/>
-    <w:lsdException w:name="No Spacing" w:uiPriority="1" w:qFormat="1"/>
-    <w:lsdException w:name="Light Shading" w:uiPriority="60"/>
-    <w:lsdException w:name="Light List" w:uiPriority="61"/>
-    <w:lsdException w:name="Light Grid" w:uiPriority="62"/>
-    <w:lsdException w:name="Medium Shading 1" w:uiPriority="63"/>
-    <w:lsdException w:name="Medium Shading 2" w:uiPriority="64"/>
-    <w:lsdException w:name="Medium List 1" w:uiPriority="65"/>
-    <w:lsdException w:name="Medium List 2" w:uiPriority="66"/>
-    <w:lsdException w:name="Medium Grid 1" w:uiPriority="67"/>
-    <w:lsdException w:name="Medium Grid 2" w:uiPriority="68"/>
-    <w:lsdException w:name="Medium Grid 3" w:uiPriority="69"/>
-    <w:lsdException w:name="Dark List" w:uiPriority="70"/>
-    <w:lsdException w:name="Colorful Shading" w:uiPriority="71"/>
-    <w:lsdException w:name="Colorful List" w:uiPriority="72"/>
-    <w:lsdException w:name="Colorful Grid" w:uiPriority="73"/>
-    <w:lsdException w:name="Light Shading Accent 1" w:uiPriority="60"/>
-    <w:lsdException w:name="Light List Accent 1" w:uiPriority="61"/>
-    <w:lsdException w:name="Light Grid Accent 1" w:uiPriority="62"/>
-    <w:lsdException w:name="Medium Shading 1 Accent 1" w:uiPriority="63"/>
-    <w:lsdException w:name="Medium Shading 2 Accent 1" w:uiPriority="64"/>
-    <w:lsdException w:name="Medium List 1 Accent 1" w:uiPriority="65"/>
-    <w:lsdException w:name="Revision" w:semiHidden="1"/>
-    <w:lsdException w:name="List Paragraph" w:uiPriority="34" w:qFormat="1"/>
-    <w:lsdException w:name="Quote" w:uiPriority="29" w:qFormat="1"/>
-    <w:lsdException w:name="Intense Quote" w:uiPriority="30" w:qFormat="1"/>
-    <w:lsdException w:name="Medium List 2 Accent 1" w:uiPriority="66"/>
-    <w:lsdException w:name="Medium Grid 1 Accent 1" w:uiPriority="67"/>
-    <w:lsdException w:name="Medium Grid 2 Accent 1" w:uiPriority="68"/>
-    <w:lsdException w:name="Medium Grid 3 Accent 1" w:uiPriority="69"/>
-    <w:lsdException w:name="Dark List Accent 1" w:uiPriority="70"/>
-    <w:lsdException w:name="Colorful Shading Accent 1" w:uiPriority="71"/>
-    <w:lsdException w:name="Colorful List Accent 1" w:uiPriority="72"/>
-    <w:lsdException w:name="Colorful Grid Accent 1" w:uiPriority="73"/>
-    <w:lsdException w:name="Light Shading Accent 2" w:uiPriority="60"/>
-    <w:lsdException w:name="Light List Accent 2" w:uiPriority="61"/>
-    <w:lsdException w:name="Light Grid Accent 2" w:uiPriority="62"/>
-    <w:lsdException w:name="Medium Shading 1 Accent 2" w:uiPriority="63"/>
-    <w:lsdException w:name="Medium Shading 2 Accent 2" w:uiPriority="64"/>
-    <w:lsdException w:name="Medium List 1 Accent 2" w:uiPriority="65"/>
-    <w:lsdException w:name="Medium List 2 Accent 2" w:uiPriority="66"/>
-    <w:lsdException w:name="Medium Grid 1 Accent 2" w:uiPriority="67"/>
-    <w:lsdException w:name="Medium Grid 2 Accent 2" w:uiPriority="68"/>
-    <w:lsdException w:name="Medium Grid 3 Accent 2" w:uiPriority="69"/>
-    <w:lsdException w:name="Dark List Accent 2" w:uiPriority="70"/>
-    <w:lsdException w:name="Colorful Shading Accent 2" w:uiPriority="71"/>
-    <w:lsdException w:name="Colorful List Accent 2" w:uiPriority="72"/>
-    <w:lsdException w:name="Colorful Grid Accent 2" w:uiPriority="73"/>
-    <w:lsdException w:name="Light Shading Accent 3" w:uiPriority="60"/>
-    <w:lsdException w:name="Light List Accent 3" w:uiPriority="61"/>
-    <w:lsdException w:name="Light Grid Accent 3" w:uiPriority="62"/>
-    <w:lsdException w:name="Medium Shading 1 Accent 3" w:uiPriority="63"/>
-    <w:lsdException w:name="Medium Shading 2 Accent 3" w:uiPriority="64"/>
-    <w:lsdException w:name="Medium List 1 Accent 3" w:uiPriority="65"/>
-    <w:lsdException w:name="Medium List 2 Accent 3" w:uiPriority="66"/>
-    <w:lsdException w:name="Medium Grid 1 Accent 3" w:uiPriority="67"/>
-    <w:lsdException w:name="Medium Grid 2 Accent 3" w:uiPriority="68"/>
-    <w:lsdException w:name="Medium Grid 3 Accent 3" w:uiPriority="69"/>
-    <w:lsdException w:name="Dark List Accent 3" w:uiPriority="70"/>
-    <w:lsdException w:name="Colorful Shading Accent 3" w:uiPriority="71"/>
-    <w:lsdException w:name="Colorful List Accent 3" w:uiPriority="72"/>
-    <w:lsdException w:name="Colorful Grid Accent 3" w:uiPriority="73"/>
-    <w:lsdException w:name="Light Shading Accent 4" w:uiPriority="60"/>
-    <w:lsdException w:name="Light List Accent 4" w:uiPriority="61"/>
-    <w:lsdException w:name="Light Grid Accent 4" w:uiPriority="62"/>
-    <w:lsdException w:name="Medium Shading 1 Accent 4" w:uiPriority="63"/>
-    <w:lsdException w:name="Medium Shading 2 Accent 4" w:uiPriority="64"/>
-    <w:lsdException w:name="Medium List 1 Accent 4" w:uiPriority="65"/>
-    <w:lsdException w:name="Medium List 2 Accent 4" w:uiPriority="66"/>
-    <w:lsdException w:name="Medium Grid 1 Accent 4" w:uiPriority="67"/>
-    <w:lsdException w:name="Medium Grid 2 Accent 4" w:uiPriority="68"/>
-    <w:lsdException w:name="Medium Grid 3 Accent 4" w:uiPriority="69"/>
-    <w:lsdException w:name="Dark List Accent 4" w:uiPriority="70"/>
-    <w:lsdException w:name="Colorful Shading Accent 4" w:uiPriority="71"/>
-    <w:lsdException w:name="Colorful List Accent 4" w:uiPriority="72"/>
-    <w:lsdException w:name="Colorful Grid Accent 4" w:uiPriority="73"/>
-    <w:lsdException w:name="Light Shading Accent 5" w:uiPriority="60"/>
-    <w:lsdException w:name="Light List Accent 5" w:uiPriority="61"/>
-    <w:lsdException w:name="Light Grid Accent 5" w:uiPriority="62"/>
-    <w:lsdException w:name="Medium Shading 1 Accent 5" w:uiPriority="63"/>
-    <w:lsdException w:name="Medium Shading 2 Accent 5" w:uiPriority="64"/>
-    <w:lsdException w:name="Medium List 1 Accent 5" w:uiPriority="65"/>
-    <w:lsdException w:name="Medium List 2 Accent 5" w:uiPriority="66"/>
-    <w:lsdException w:name="Medium Grid 1 Accent 5" w:uiPriority="67"/>
-    <w:lsdException w:name="Medium Grid 2 Accent 5" w:uiPriority="68"/>
-    <w:lsdException w:name="Medium Grid 3 Accent 5" w:uiPriority="69"/>
-    <w:lsdException w:name="Dark List Accent 5" w:uiPriority="70"/>
-    <w:lsdException w:name="Colorful Shading Accent 5" w:uiPriority="71"/>
-    <w:lsdException w:name="Colorful List Accent 5" w:uiPriority="72"/>
-    <w:lsdException w:name="Colorful Grid Accent 5" w:uiPriority="73"/>
-    <w:lsdException w:name="Light Shading Accent 6" w:uiPriority="60"/>
-    <w:lsdException w:name="Light List Accent 6" w:uiPriority="61"/>
-    <w:lsdException w:name="Light Grid Accent 6" w:uiPriority="62"/>
-    <w:lsdException w:name="Medium Shading 1 Accent 6" w:uiPriority="63"/>
-    <w:lsdException w:name="Medium Shading 2 Accent 6" w:uiPriority="64"/>
-    <w:lsdException w:name="Medium List 1 Accent 6" w:uiPriority="65"/>
-    <w:lsdException w:name="Medium List 2 Accent 6" w:uiPriority="66"/>
-    <w:lsdException w:name="Medium Grid 1 Accent 6" w:uiPriority="67"/>
-    <w:lsdException w:name="Medium Grid 2 Accent 6" w:uiPriority="68"/>
-    <w:lsdException w:name="Medium Grid 3 Accent 6" w:uiPriority="69"/>
-    <w:lsdException w:name="Dark List Accent 6" w:uiPriority="70"/>
-    <w:lsdException w:name="Colorful Shading Accent 6" w:uiPriority="71"/>
-    <w:lsdException w:name="Colorful List Accent 6" w:uiPriority="72"/>
-    <w:lsdException w:name="Colorful Grid Accent 6" w:uiPriority="73"/>
-    <w:lsdException w:name="Subtle Emphasis" w:uiPriority="19" w:qFormat="1"/>
-    <w:lsdException w:name="Intense Emphasis" w:uiPriority="21" w:qFormat="1"/>
-    <w:lsdException w:name="Subtle Reference" w:uiPriority="31" w:qFormat="1"/>
-    <w:lsdException w:name="Intense Reference" w:uiPriority="32" w:qFormat="1"/>
-    <w:lsdException w:name="Book Title" w:uiPriority="33" w:qFormat="1"/>
-    <w:lsdException w:name="Bibliography" w:semiHidden="1" w:uiPriority="37" w:unhideWhenUsed="1"/>
-    <w:lsdException w:name="TOC Heading" w:semiHidden="1" w:uiPriority="39" w:unhideWhenUsed="1" w:qFormat="1"/>
-    <w:lsdException w:name="Plain Table 1" w:uiPriority="41"/>
-    <w:lsdException w:name="Plain Table 2" w:uiPriority="42"/>
-    <w:lsdException w:name="Plain Table 3" w:uiPriority="43"/>
-    <w:lsdException w:name="Plain Table 4" w:uiPriority="44"/>
-    <w:lsdException w:name="Plain Table 5" w:uiPriority="45"/>
-    <w:lsdException w:name="Grid Table Light" w:uiPriority="40"/>
-    <w:lsdException w:name="Grid Table 1 Light" w:uiPriority="46"/>
-    <w:lsdException w:name="Grid Table 2" w:uiPriority="47"/>
-    <w:lsdException w:name="Grid Table 3" w:uiPriority="48"/>
-    <w:lsdException w:name="Grid Table 4" w:uiPriority="49"/>
-    <w:lsdException w:name="Grid Table 5 Dark" w:uiPriority="50"/>
-    <w:lsdException w:name="Grid Table 6 Colorful" w:uiPriority="51"/>
-    <w:lsdException w:name="Grid Table 7 Colorful" w:uiPriority="52"/>
-    <w:lsdException w:name="Grid Table 1 Light Accent 1" w:uiPriority="46"/>
-    <w:lsdException w:name="Grid Table 2 Accent 1" w:uiPriority="47"/>
-    <w:lsdException w:name="Grid Table 3 Accent 1" w:uiPriority="48"/>
-    <w:lsdException w:name="Grid Table 4 Accent 1" w:uiPriority="49"/>
-    <w:lsdException w:name="Grid Table 5 Dark Accent 1" w:uiPriority="50"/>
-    <w:lsdException w:name="Grid Table 6 Colorful Accent 1" w:uiPriority="51"/>
-    <w:lsdException w:name="Grid Table 7 Colorful Accent 1" w:uiPriority="52"/>
-    <w:lsdException w:name="Grid Table 1 Light Accent 2" w:uiPriority="46"/>
-    <w:lsdException w:name="Grid Table 2 Accent 2" w:uiPriority="47"/>
-    <w:lsdException w:name="Grid Table 3 Accent 2" w:uiPriority="48"/>
-    <w:lsdException w:name="Grid Table 4 Accent 2" w:uiPriority="49"/>
-    <w:lsdException w:name="Grid Table 5 Dark Accent 2" w:uiPriority="50"/>
-    <w:lsdException w:name="Grid Table 6 Colorful Accent 2" w:uiPriority="51"/>
-    <w:lsdException w:name="Grid Table 7 Colorful Accent 2" w:uiPriority="52"/>
-    <w:lsdException w:name="Grid Table 1 Light Accent 3" w:uiPriority="46"/>
-    <w:lsdException w:name="Grid Table 2 Accent 3" w:uiPriority="47"/>
-    <w:lsdException w:name="Grid Table 3 Accent 3" w:uiPriority="48"/>
-    <w:lsdException w:name="Grid Table 4 Accent 3" w:uiPriority="49"/>
-    <w:lsdException w:name="Grid Table 5 Dark Accent 3" w:uiPriority="50"/>
-    <w:lsdException w:name="Grid Table 6 Colorful Accent 3" w:uiPriority="51"/>
-    <w:lsdException w:name="Grid Table 7 Colorful Accent 3" w:uiPriority="52"/>
-    <w:lsdException w:name="Grid Table 1 Light Accent 4" w:uiPriority="46"/>
-    <w:lsdException w:name="Grid Table 2 Accent 4" w:uiPriority="47"/>
-    <w:lsdException w:name="Grid Table 3 Accent 4" w:uiPriority="48"/>
-    <w:lsdException w:name="Grid Table 4 Accent 4" w:uiPriority="49"/>
-    <w:lsdException w:name="Grid Table 5 Dark Accent 4" w:uiPriority="50"/>
-    <w:lsdException w:name="Grid Table 6 Colorful Accent 4" w:uiPriority="51"/>
-    <w:lsdException w:name="Grid Table 7 Colorful Accent 4" w:uiPriority="52"/>
-    <w:lsdException w:name="Grid Table 1 Light Accent 5" w:uiPriority="46"/>
-    <w:lsdException w:name="Grid Table 2 Accent 5" w:uiPriority="47"/>
-    <w:lsdException w:name="Grid Table 3 Accent 5" w:uiPriority="48"/>
-    <w:lsdException w:name="Grid Table 4 Accent 5" w:uiPriority="49"/>
-    <w:lsdException w:name="Grid Table 5 Dark Accent 5" w:uiPriority="50"/>
-    <w:lsdException w:name="Grid Table 6 Colorful Accent 5" w:uiPriority="51"/>
-    <w:lsdException w:name="Grid Table 7 Colorful Accent 5" w:uiPriority="52"/>
-    <w:lsdException w:name="Grid Table 1 Light Accent 6" w:uiPriority="46"/>
-    <w:lsdException w:name="Grid Table 2 Accent 6" w:uiPriority="47"/>
-    <w:lsdException w:name="Grid Table 3 Accent 6" w:uiPriority="48"/>
-    <w:lsdException w:name="Grid Table 4 Accent 6" w:uiPriority="49"/>
-    <w:lsdException w:name="Grid Table 5 Dark Accent 6" w:uiPriority="50"/>
-    <w:lsdException w:name="Grid Table 6 Colorful Accent 6" w:uiPriority="51"/>
-    <w:lsdException w:name="Grid Table 7 Colorful Accent 6" w:uiPriority="52"/>
-    <w:lsdException w:name="List Table 1 Light" w:uiPriority="46"/>
-    <w:lsdException w:name="List Table 2" w:uiPriority="47"/>
-    <w:lsdException w:name="List Table 3" w:uiPriority="48"/>
-    <w:lsdException w:name="List Table 4" w:uiPriority="49"/>
-    <w:lsdException w:name="List Table 5 Dark" w:uiPriority="50"/>
-    <w:lsdException w:name="List Table 6 Colorful" w:uiPriority="51"/>
-    <w:lsdException w:name="List Table 7 Colorful" w:uiPriority="52"/>
-    <w:lsdException w:name="List Table 1 Light Accent 1" w:uiPriority="46"/>
-    <w:lsdException w:name="List Table 2 Accent 1" w:uiPriority="47"/>
-    <w:lsdException w:name="List Table 3 Accent 1" w:uiPriority="48"/>
-    <w:lsdException w:name="List Table 4 Accent 1" w:uiPriority="49"/>
-    <w:lsdException w:name="List Table 5 Dark Accent 1" w:uiPriority="50"/>
-    <w:lsdException w:name="List Table 6 Colorful Accent 1" w:uiPriority="51"/>
-    <w:lsdException w:name="List Table 7 Colorful Accent 1" w:uiPriority="52"/>
-    <w:lsdException w:name="List Table 1 Light Accent 2" w:uiPriority="46"/>
-    <w:lsdException w:name="List Table 2 Accent 2" w:uiPriority="47"/>
-    <w:lsdException w:name="List Table 3 Accent 2" w:uiPriority="48"/>
-    <w:lsdException w:name="List Table 4 Accent 2" w:uiPriority="49"/>
-    <w:lsdException w:name="List Table 5 Dark Accent 2" w:uiPriority="50"/>
-    <w:lsdException w:name="List Table 6 Colorful Accent 2" w:uiPriority="51"/>
-    <w:lsdException w:name="List Table 7 Colorful Accent 2" w:uiPriority="52"/>
-    <w:lsdException w:name="List Table 1 Light Accent 3" w:uiPriority="46"/>
-    <w:lsdException w:name="List Table 2 Accent 3" w:uiPriority="47"/>
-    <w:lsdException w:name="List Table 3 Accent 3" w:uiPriority="48"/>
-    <w:lsdException w:name="List Table 4 Accent 3" w:uiPriority="49"/>
-    <w:lsdException w:name="List Table 5 Dark Accent 3" w:uiPriority="50"/>
-    <w:lsdException w:name="List Table 6 Colorful Accent 3" w:uiPriority="51"/>
-    <w:lsdException w:name="List Table 7 Colorful Accent 3" w:uiPriority="52"/>
-    <w:lsdException w:name="List Table 1 Light Accent 4" w:uiPriority="46"/>
-    <w:lsdException w:name="List Table 2 Accent 4" w:uiPriority="47"/>
-    <w:lsdException w:name="List Table 3 Accent 4" w:uiPriority="48"/>
-    <w:lsdException w:name="List Table 4 Accent 4" w:uiPriority="49"/>
-    <w:lsdException w:name="List Table 5 Dark Accent 4" w:uiPriority="50"/>
-    <w:lsdException w:name="List Table 6 Colorful Accent 4" w:uiPriority="51"/>
-    <w:lsdException w:name="List Table 7 Colorful Accent 4" w:uiPriority="52"/>
-    <w:lsdException w:name="List Table 1 Light Accent 5" w:uiPriority="46"/>
-    <w:lsdException w:name="List Table 2 Accent 5" w:uiPriority="47"/>
-    <w:lsdException w:name="List Table 3 Accent 5" w:uiPriority="48"/>
-    <w:lsdException w:name="List Table 4 Accent 5" w:uiPriority="49"/>
-    <w:lsdException w:name="List Table 5 Dark Accent 5" w:uiPriority="50"/>
-    <w:lsdException w:name="List Table 6 Colorful Accent 5" w:uiPriority="51"/>
-    <w:lsdException w:name="List Table 7 Colorful Accent 5" w:uiPriority="52"/>
-    <w:lsdException w:name="List Table 1 Light Accent 6" w:uiPriority="46"/>
-    <w:lsdException w:name="List Table 2 Accent 6" w:uiPriority="47"/>
-    <w:lsdException w:name="List Table 3 Accent 6" w:uiPriority="48"/>
-    <w:lsdException w:name="List Table 4 Accent 6" w:uiPriority="49"/>
-    <w:lsdException w:name="List Table 5 Dark Accent 6" w:uiPriority="50"/>
-    <w:lsdException w:name="List Table 6 Colorful Accent 6" w:uiPriority="51"/>
-    <w:lsdException w:name="List Table 7 Colorful Accent 6" w:uiPriority="52"/>
-    <w:lsdException w:name="Mention" w:semiHidden="1" w:unhideWhenUsed="1"/>
-    <w:lsdException w:name="Smart Hyperlink" w:semiHidden="1" w:unhideWhenUsed="1"/>
-    <w:lsdException w:name="Hashtag" w:semiHidden="1" w:unhideWhenUsed="1"/>
-    <w:lsdException w:name="Unresolved Mention" w:semiHidden="1" w:unhideWhenUsed="1"/>
+  <w:latentStyles w:defLockedState="0" w:defUIPriority="99" w:defSemiHidden="1" w:defUnhideWhenUsed="1" w:defQFormat="0" w:count="267">
+    <w:lsdException w:name="Normal" w:semiHidden="0" w:uiPriority="0" w:unhideWhenUsed="0" w:qFormat="1"/>
+    <w:lsdException w:name="heading 1" w:semiHidden="0" w:uiPriority="9" w:unhideWhenUsed="0" w:qFormat="1"/>
+    <w:lsdException w:name="heading 2" w:uiPriority="9" w:qFormat="1"/>
+    <w:lsdException w:name="heading 3" w:uiPriority="9" w:qFormat="1"/>
+    <w:lsdException w:name="heading 4" w:uiPriority="9" w:qFormat="1"/>
+    <w:lsdException w:name="heading 5" w:uiPriority="9" w:qFormat="1"/>
+    <w:lsdException w:name="heading 6" w:uiPriority="9" w:qFormat="1"/>
+    <w:lsdException w:name="heading 7" w:uiPriority="9" w:qFormat="1"/>
+    <w:lsdException w:name="heading 8" w:uiPriority="9" w:qFormat="1"/>
+    <w:lsdException w:name="heading 9" w:uiPriority="9" w:qFormat="1"/>
+    <w:lsdException w:name="toc 1" w:uiPriority="39"/>
+    <w:lsdException w:name="toc 2" w:uiPriority="39"/>
+    <w:lsdException w:name="toc 3" w:uiPriority="39"/>
+    <w:lsdException w:name="toc 4" w:uiPriority="39"/>
+    <w:lsdException w:name="toc 5" w:uiPriority="39"/>
+    <w:lsdException w:name="toc 6" w:uiPriority="39"/>
+    <w:lsdException w:name="toc 7" w:uiPriority="39"/>
+    <w:lsdException w:name="toc 8" w:uiPriority="39"/>
+    <w:lsdException w:name="toc 9" w:uiPriority="39"/>
+    <w:lsdException w:name="caption" w:uiPriority="35" w:qFormat="1"/>
+    <w:lsdException w:name="Title" w:semiHidden="0" w:uiPriority="10" w:unhideWhenUsed="0" w:qFormat="1"/>
+    <w:lsdException w:name="Default Paragraph Font" w:uiPriority="1"/>
+    <w:lsdException w:name="Subtitle" w:semiHidden="0" w:uiPriority="11" w:unhideWhenUsed="0" w:qFormat="1"/>
+    <w:lsdException w:name="Strong" w:semiHidden="0" w:uiPriority="22" w:unhideWhenUsed="0" w:qFormat="1"/>
+    <w:lsdException w:name="Emphasis" w:semiHidden="0" w:uiPriority="20" w:unhideWhenUsed="0" w:qFormat="1"/>
+    <w:lsdException w:name="Table Grid" w:semiHidden="0" w:uiPriority="39" w:unhideWhenUsed="0"/>
+    <w:lsdException w:name="Placeholder Text" w:unhideWhenUsed="0"/>
+    <w:lsdException w:name="No Spacing" w:semiHidden="0" w:uiPriority="1" w:unhideWhenUsed="0" w:qFormat="1"/>
+    <w:lsdException w:name="Light Shading" w:semiHidden="0" w:uiPriority="60" w:unhideWhenUsed="0"/>
+    <w:lsdException w:name="Light List" w:semiHidden="0" w:uiPriority="61" w:unhideWhenUsed="0"/>
+    <w:lsdException w:name="Light Grid" w:semiHidden="0" w:uiPriority="62" w:unhideWhenUsed="0"/>
+    <w:lsdException w:name="Medium Shading 1" w:semiHidden="0" w:uiPriority="63" w:unhideWhenUsed="0"/>
+    <w:lsdException w:name="Medium Shading 2" w:semiHidden="0" w:uiPriority="64" w:unhideWhenUsed="0"/>
+    <w:lsdException w:name="Medium List 1" w:semiHidden="0" w:uiPriority="65" w:unhideWhenUsed="0"/>
+    <w:lsdException w:name="Medium List 2" w:semiHidden="0" w:uiPriority="66" w:unhideWhenUsed="0"/>
+    <w:lsdException w:name="Medium Grid 1" w:semiHidden="0" w:uiPriority="67" w:unhideWhenUsed="0"/>
+    <w:lsdException w:name="Medium Grid 2" w:semiHidden="0" w:uiPriority="68" w:unhideWhenUsed="0"/>
+    <w:lsdException w:name="Medium Grid 3" w:semiHidden="0" w:uiPriority="69" w:unhideWhenUsed="0"/>
+    <w:lsdException w:name="Dark List" w:semiHidden="0" w:uiPriority="70" w:unhideWhenUsed="0"/>
+    <w:lsdException w:name="Colorful Shading" w:semiHidden="0" w:uiPriority="71" w:unhideWhenUsed="0"/>
+    <w:lsdException w:name="Colorful List" w:semiHidden="0" w:uiPriority="72" w:unhideWhenUsed="0"/>
+    <w:lsdException w:name="Colorful Grid" w:semiHidden="0" w:uiPriority="73" w:unhideWhenUsed="0"/>
+    <w:lsdException w:name="Light Shading Accent 1" w:semiHidden="0" w:uiPriority="60" w:unhideWhenUsed="0"/>
+    <w:lsdException w:name="Light List Accent 1" w:semiHidden="0" w:uiPriority="61" w:unhideWhenUsed="0"/>
+    <w:lsdException w:name="Light Grid Accent 1" w:semiHidden="0" w:uiPriority="62" w:unhideWhenUsed="0"/>
+    <w:lsdException w:name="Medium Shading 1 Accent 1" w:semiHidden="0" w:uiPriority="63" w:unhideWhenUsed="0"/>
+    <w:lsdException w:name="Medium Shading 2 Accent 1" w:semiHidden="0" w:uiPriority="64" w:unhideWhenUsed="0"/>
+    <w:lsdException w:name="Medium List 1 Accent 1" w:semiHidden="0" w:uiPriority="65" w:unhideWhenUsed="0"/>
+    <w:lsdException w:name="Revision" w:unhideWhenUsed="0"/>
+    <w:lsdException w:name="List Paragraph" w:semiHidden="0" w:uiPriority="34" w:unhideWhenUsed="0" w:qFormat="1"/>
+    <w:lsdException w:name="Quote" w:semiHidden="0" w:uiPriority="29" w:unhideWhenUsed="0" w:qFormat="1"/>
+    <w:lsdException w:name="Intense Quote" w:semiHidden="0" w:uiPriority="30" w:unhideWhenUsed="0" w:qFormat="1"/>
+    <w:lsdException w:name="Medium List 2 Accent 1" w:semiHidden="0" w:uiPriority="66" w:unhideWhenUsed="0"/>
+    <w:lsdException w:name="Medium Grid 1 Accent 1" w:semiHidden="0" w:uiPriority="67" w:unhideWhenUsed="0"/>
+    <w:lsdException w:name="Medium Grid 2 Accent 1" w:semiHidden="0" w:uiPriority="68" w:unhideWhenUsed="0"/>
+    <w:lsdException w:name="Medium Grid 3 Accent 1" w:semiHidden="0" w:uiPriority="69" w:unhideWhenUsed="0"/>
+    <w:lsdException w:name="Dark List Accent 1" w:semiHidden="0" w:uiPriority="70" w:unhideWhenUsed="0"/>
+    <w:lsdException w:name="Colorful Shading Accent 1" w:semiHidden="0" w:uiPriority="71" w:unhideWhenUsed="0"/>
+    <w:lsdException w:name="Colorful List Accent 1" w:semiHidden="0" w:uiPriority="72" w:unhideWhenUsed="0"/>
+    <w:lsdException w:name="Colorful Grid Accent 1" w:semiHidden="0" w:uiPriority="73" w:unhideWhenUsed="0"/>
+    <w:lsdException w:name="Light Shading Accent 2" w:semiHidden="0" w:uiPriority="60" w:unhideWhenUsed="0"/>
+    <w:lsdException w:name="Light List Accent 2" w:semiHidden="0" w:uiPriority="61" w:unhideWhenUsed="0"/>
+    <w:lsdException w:name="Light Grid Accent 2" w:semiHidden="0" w:uiPriority="62" w:unhideWhenUsed="0"/>
+    <w:lsdException w:name="Medium Shading 1 Accent 2" w:semiHidden="0" w:uiPriority="63" w:unhideWhenUsed="0"/>
+    <w:lsdException w:name="Medium Shading 2 Accent 2" w:semiHidden="0" w:uiPriority="64" w:unhideWhenUsed="0"/>
+    <w:lsdException w:name="Medium List 1 Accent 2" w:semiHidden="0" w:uiPriority="65" w:unhideWhenUsed="0"/>
+    <w:lsdException w:name="Medium List 2 Accent 2" w:semiHidden="0" w:uiPriority="66" w:unhideWhenUsed="0"/>
+    <w:lsdException w:name="Medium Grid 1 Accent 2" w:semiHidden="0" w:uiPriority="67" w:unhideWhenUsed="0"/>
+    <w:lsdException w:name="Medium Grid 2 Accent 2" w:semiHidden="0" w:uiPriority="68" w:unhideWhenUsed="0"/>
+    <w:lsdException w:name="Medium Grid 3 Accent 2" w:semiHidden="0" w:uiPriority="69" w:unhideWhenUsed="0"/>
+    <w:lsdException w:name="Dark List Accent 2" w:semiHidden="0" w:uiPriority="70" w:unhideWhenUsed="0"/>
+    <w:lsdException w:name="Colorful Shading Accent 2" w:semiHidden="0" w:uiPriority="71" w:unhideWhenUsed="0"/>
+    <w:lsdException w:name="Colorful List Accent 2" w:semiHidden="0" w:uiPriority="72" w:unhideWhenUsed="0"/>
+    <w:lsdException w:name="Colorful Grid Accent 2" w:semiHidden="0" w:uiPriority="73" w:unhideWhenUsed="0"/>
+    <w:lsdException w:name="Light Shading Accent 3" w:semiHidden="0" w:uiPriority="60" w:unhideWhenUsed="0"/>
+    <w:lsdException w:name="Light List Accent 3" w:semiHidden="0" w:uiPriority="61" w:unhideWhenUsed="0"/>
+    <w:lsdException w:name="Light Grid Accent 3" w:semiHidden="0" w:uiPriority="62" w:unhideWhenUsed="0"/>
+    <w:lsdException w:name="Medium Shading 1 Accent 3" w:semiHidden="0" w:uiPriority="63" w:unhideWhenUsed="0"/>
+    <w:lsdException w:name="Medium Shading 2 Accent 3" w:semiHidden="0" w:uiPriority="64" w:unhideWhenUsed="0"/>
+    <w:lsdException w:name="Medium List 1 Accent 3" w:semiHidden="0" w:uiPriority="65" w:unhideWhenUsed="0"/>
+    <w:lsdException w:name="Medium List 2 Accent 3" w:semiHidden="0" w:uiPriority="66" w:unhideWhenUsed="0"/>
+    <w:lsdException w:name="Medium Grid 1 Accent 3" w:semiHidden="0" w:uiPriority="67" w:unhideWhenUsed="0"/>
+    <w:lsdException w:name="Medium Grid 2 Accent 3" w:semiHidden="0" w:uiPriority="68" w:unhideWhenUsed="0"/>
+    <w:lsdException w:name="Medium Grid 3 Accent 3" w:semiHidden="0" w:uiPriority="69" w:unhideWhenUsed="0"/>
+    <w:lsdException w:name="Dark List Accent 3" w:semiHidden="0" w:uiPriority="70" w:unhideWhenUsed="0"/>
+    <w:lsdException w:name="Colorful Shading Accent 3" w:semiHidden="0" w:uiPriority="71" w:unhideWhenUsed="0"/>
+    <w:lsdException w:name="Colorful List Accent 3" w:semiHidden="0" w:uiPriority="72" w:unhideWhenUsed="0"/>
+    <w:lsdException w:name="Colorful Grid Accent 3" w:semiHidden="0" w:uiPriority="73" w:unhideWhenUsed="0"/>
+    <w:lsdException w:name="Light Shading Accent 4" w:semiHidden="0" w:uiPriority="60" w:unhideWhenUsed="0"/>
+    <w:lsdException w:name="Light List Accent 4" w:semiHidden="0" w:uiPriority="61" w:unhideWhenUsed="0"/>
+    <w:lsdException w:name="Light Grid Accent 4" w:semiHidden="0" w:uiPriority="62" w:unhideWhenUsed="0"/>
+    <w:lsdException w:name="Medium Shading 1 Accent 4" w:semiHidden="0" w:uiPriority="63" w:unhideWhenUsed="0"/>
+    <w:lsdException w:name="Medium Shading 2 Accent 4" w:semiHidden="0" w:uiPriority="64" w:unhideWhenUsed="0"/>
+    <w:lsdException w:name="Medium List 1 Accent 4" w:semiHidden="0" w:uiPriority="65" w:unhideWhenUsed="0"/>
+    <w:lsdException w:name="Medium List 2 Accent 4" w:semiHidden="0" w:uiPriority="66" w:unhideWhenUsed="0"/>
+    <w:lsdException w:name="Medium Grid 1 Accent 4" w:semiHidden="0" w:uiPriority="67" w:unhideWhenUsed="0"/>
+    <w:lsdException w:name="Medium Grid 2 Accent 4" w:semiHidden="0" w:uiPriority="68" w:unhideWhenUsed="0"/>
+    <w:lsdException w:name="Medium Grid 3 Accent 4" w:semiHidden="0" w:uiPriority="69" w:unhideWhenUsed="0"/>
+    <w:lsdException w:name="Dark List Accent 4" w:semiHidden="0" w:uiPriority="70" w:unhideWhenUsed="0"/>
+    <w:lsdException w:name="Colorful Shading Accent 4" w:semiHidden="0" w:uiPriority="71" w:unhideWhenUsed="0"/>
+    <w:lsdException w:name="Colorful List Accent 4" w:semiHidden="0" w:uiPriority="72" w:unhideWhenUsed="0"/>
+    <w:lsdException w:name="Colorful Grid Accent 4" w:semiHidden="0" w:uiPriority="73" w:unhideWhenUsed="0"/>
+    <w:lsdException w:name="Light Shading Accent 5" w:semiHidden="0" w:uiPriority="60" w:unhideWhenUsed="0"/>
+    <w:lsdException w:name="Light List Accent 5" w:semiHidden="0" w:uiPriority="61" w:unhideWhenUsed="0"/>
+    <w:lsdException w:name="Light Grid Accent 5" w:semiHidden="0" w:uiPriority="62" w:unhideWhenUsed="0"/>
+    <w:lsdException w:name="Medium Shading 1 Accent 5" w:semiHidden="0" w:uiPriority="63" w:unhideWhenUsed="0"/>
+    <w:lsdException w:name="Medium Shading 2 Accent 5" w:semiHidden="0" w:uiPriority="64" w:unhideWhenUsed="0"/>
+    <w:lsdException w:name="Medium List 1 Accent 5" w:semiHidden="0" w:uiPriority="65" w:unhideWhenUsed="0"/>
+    <w:lsdException w:name="Medium List 2 Accent 5" w:semiHidden="0" w:uiPriority="66" w:unhideWhenUsed="0"/>
+    <w:lsdException w:name="Medium Grid 1 Accent 5" w:semiHidden="0" w:uiPriority="67" w:unhideWhenUsed="0"/>
+    <w:lsdException w:name="Medium Grid 2 Accent 5" w:semiHidden="0" w:uiPriority="68" w:unhideWhenUsed="0"/>
+    <w:lsdException w:name="Medium Grid 3 Accent 5" w:semiHidden="0" w:uiPriority="69" w:unhideWhenUsed="0"/>
+    <w:lsdException w:name="Dark List Accent 5" w:semiHidden="0" w:uiPriority="70" w:unhideWhenUsed="0"/>
+    <w:lsdException w:name="Colorful Shading Accent 5" w:semiHidden="0" w:uiPriority="71" w:unhideWhenUsed="0"/>
+    <w:lsdException w:name="Colorful List Accent 5" w:semiHidden="0" w:uiPriority="72" w:unhideWhenUsed="0"/>
+    <w:lsdException w:name="Colorful Grid Accent 5" w:semiHidden="0" w:uiPriority="73" w:unhideWhenUsed="0"/>
+    <w:lsdException w:name="Light Shading Accent 6" w:semiHidden="0" w:uiPriority="60" w:unhideWhenUsed="0"/>
+    <w:lsdException w:name="Light List Accent 6" w:semiHidden="0" w:uiPriority="61" w:unhideWhenUsed="0"/>
+    <w:lsdException w:name="Light Grid Accent 6" w:semiHidden="0" w:uiPriority="62" w:unhideWhenUsed="0"/>
+    <w:lsdException w:name="Medium Shading 1 Accent 6" w:semiHidden="0" w:uiPriority="63" w:unhideWhenUsed="0"/>
+    <w:lsdException w:name="Medium Shading 2 Accent 6" w:semiHidden="0" w:uiPriority="64" w:unhideWhenUsed="0"/>
+    <w:lsdException w:name="Medium List 1 Accent 6" w:semiHidden="0" w:uiPriority="65" w:unhideWhenUsed="0"/>
+    <w:lsdException w:name="Medium List 2 Accent 6" w:semiHidden="0" w:uiPriority="66" w:unhideWhenUsed="0"/>
+    <w:lsdException w:name="Medium Grid 1 Accent 6" w:semiHidden="0" w:uiPriority="67" w:unhideWhenUsed="0"/>
+    <w:lsdException w:name="Medium Grid 2 Accent 6" w:semiHidden="0" w:uiPriority="68" w:unhideWhenUsed="0"/>
+    <w:lsdException w:name="Medium Grid 3 Accent 6" w:semiHidden="0" w:uiPriority="69" w:unhideWhenUsed="0"/>
+    <w:lsdException w:name="Dark List Accent 6" w:semiHidden="0" w:uiPriority="70" w:unhideWhenUsed="0"/>
+    <w:lsdException w:name="Colorful Shading Accent 6" w:semiHidden="0" w:uiPriority="71" w:unhideWhenUsed="0"/>
+    <w:lsdException w:name="Colorful List Accent 6" w:semiHidden="0" w:uiPriority="72" w:unhideWhenUsed="0"/>
+    <w:lsdException w:name="Colorful Grid Accent 6" w:semiHidden="0" w:uiPriority="73" w:unhideWhenUsed="0"/>
+    <w:lsdException w:name="Subtle Emphasis" w:semiHidden="0" w:uiPriority="19" w:unhideWhenUsed="0" w:qFormat="1"/>
+    <w:lsdException w:name="Intense Emphasis" w:semiHidden="0" w:uiPriority="21" w:unhideWhenUsed="0" w:qFormat="1"/>
+    <w:lsdException w:name="Subtle Reference" w:semiHidden="0" w:uiPriority="31" w:unhideWhenUsed="0" w:qFormat="1"/>
+    <w:lsdException w:name="Intense Reference" w:semiHidden="0" w:uiPriority="32" w:unhideWhenUsed="0" w:qFormat="1"/>
+    <w:lsdException w:name="Book Title" w:semiHidden="0" w:uiPriority="33" w:unhideWhenUsed="0" w:qFormat="1"/>
+    <w:lsdException w:name="Bibliography" w:uiPriority="37"/>
+    <w:lsdException w:name="TOC Heading" w:uiPriority="39" w:qFormat="1"/>
   </w:latentStyles>
   <w:style w:type="paragraph" w:default="1" w:styleId="Normal">
     <w:name w:val="Normal"/>
@@ -9191,6 +8916,7 @@
     <w:uiPriority w:val="99"/>
     <w:semiHidden/>
     <w:unhideWhenUsed/>
+    <w:qFormat/>
     <w:tblPr>
       <w:tblInd w:w="0" w:type="dxa"/>
       <w:tblCellMar>
@@ -9209,6 +8935,7 @@
   </w:style>
   <w:style w:type="table" w:customStyle="1" w:styleId="NormalTable0">
     <w:name w:val="Normal Table0"/>
+    <w:rsid w:val="007B1190"/>
     <w:tblPr>
       <w:tblCellMar>
         <w:top w:w="0" w:type="dxa"/>
@@ -9354,6 +9081,7 @@
     <w:name w:val="page number"/>
     <w:basedOn w:val="Fontepargpadro"/>
     <w:semiHidden/>
+    <w:rsid w:val="007B1190"/>
   </w:style>
   <w:style w:type="paragraph" w:customStyle="1" w:styleId="Bullet2">
     <w:name w:val="Bullet2"/>
@@ -9423,6 +9151,7 @@
     <w:name w:val="footnote reference"/>
     <w:basedOn w:val="Fontepargpadro"/>
     <w:semiHidden/>
+    <w:rsid w:val="007B1190"/>
     <w:rPr>
       <w:sz w:val="20"/>
       <w:vertAlign w:val="superscript"/>
@@ -9638,6 +9367,7 @@
     <w:name w:val="Hyperlink"/>
     <w:basedOn w:val="Fontepargpadro"/>
     <w:semiHidden/>
+    <w:rsid w:val="007B1190"/>
     <w:rPr>
       <w:color w:val="0000FF"/>
       <w:u w:val="single"/>
@@ -9670,72 +9400,91 @@
   </w:style>
   <w:style w:type="table" w:customStyle="1" w:styleId="a">
     <w:basedOn w:val="NormalTable0"/>
+    <w:rsid w:val="007B1190"/>
     <w:tblPr>
       <w:tblStyleRowBandSize w:val="1"/>
       <w:tblStyleColBandSize w:val="1"/>
       <w:tblCellMar>
+        <w:top w:w="0" w:type="dxa"/>
         <w:left w:w="115" w:type="dxa"/>
+        <w:bottom w:w="0" w:type="dxa"/>
         <w:right w:w="115" w:type="dxa"/>
       </w:tblCellMar>
     </w:tblPr>
   </w:style>
   <w:style w:type="table" w:customStyle="1" w:styleId="a0">
     <w:basedOn w:val="NormalTable0"/>
+    <w:rsid w:val="007B1190"/>
     <w:tblPr>
       <w:tblStyleRowBandSize w:val="1"/>
       <w:tblStyleColBandSize w:val="1"/>
       <w:tblCellMar>
+        <w:top w:w="0" w:type="dxa"/>
         <w:left w:w="115" w:type="dxa"/>
+        <w:bottom w:w="0" w:type="dxa"/>
         <w:right w:w="115" w:type="dxa"/>
       </w:tblCellMar>
     </w:tblPr>
   </w:style>
   <w:style w:type="table" w:customStyle="1" w:styleId="a1">
     <w:basedOn w:val="NormalTable0"/>
+    <w:rsid w:val="007B1190"/>
     <w:tblPr>
       <w:tblStyleRowBandSize w:val="1"/>
       <w:tblStyleColBandSize w:val="1"/>
       <w:tblCellMar>
+        <w:top w:w="0" w:type="dxa"/>
         <w:left w:w="115" w:type="dxa"/>
+        <w:bottom w:w="0" w:type="dxa"/>
         <w:right w:w="115" w:type="dxa"/>
       </w:tblCellMar>
     </w:tblPr>
   </w:style>
   <w:style w:type="table" w:customStyle="1" w:styleId="a2">
     <w:basedOn w:val="NormalTable0"/>
+    <w:rsid w:val="007B1190"/>
     <w:tblPr>
       <w:tblStyleRowBandSize w:val="1"/>
       <w:tblStyleColBandSize w:val="1"/>
       <w:tblCellMar>
+        <w:top w:w="0" w:type="dxa"/>
         <w:left w:w="115" w:type="dxa"/>
+        <w:bottom w:w="0" w:type="dxa"/>
         <w:right w:w="115" w:type="dxa"/>
       </w:tblCellMar>
     </w:tblPr>
   </w:style>
   <w:style w:type="table" w:customStyle="1" w:styleId="a3">
     <w:basedOn w:val="NormalTable0"/>
+    <w:rsid w:val="007B1190"/>
     <w:tblPr>
       <w:tblStyleRowBandSize w:val="1"/>
       <w:tblStyleColBandSize w:val="1"/>
       <w:tblCellMar>
+        <w:top w:w="0" w:type="dxa"/>
         <w:left w:w="115" w:type="dxa"/>
+        <w:bottom w:w="0" w:type="dxa"/>
         <w:right w:w="115" w:type="dxa"/>
       </w:tblCellMar>
     </w:tblPr>
   </w:style>
   <w:style w:type="table" w:customStyle="1" w:styleId="a4">
     <w:basedOn w:val="NormalTable0"/>
+    <w:rsid w:val="007B1190"/>
     <w:tblPr>
       <w:tblStyleRowBandSize w:val="1"/>
       <w:tblStyleColBandSize w:val="1"/>
       <w:tblCellMar>
+        <w:top w:w="0" w:type="dxa"/>
         <w:left w:w="115" w:type="dxa"/>
+        <w:bottom w:w="0" w:type="dxa"/>
         <w:right w:w="115" w:type="dxa"/>
       </w:tblCellMar>
     </w:tblPr>
   </w:style>
   <w:style w:type="table" w:customStyle="1" w:styleId="a5">
     <w:basedOn w:val="NormalTable0"/>
+    <w:rsid w:val="007B1190"/>
     <w:tblPr>
       <w:tblStyleRowBandSize w:val="1"/>
       <w:tblStyleColBandSize w:val="1"/>
@@ -9749,22 +9498,28 @@
   </w:style>
   <w:style w:type="table" w:customStyle="1" w:styleId="a6">
     <w:basedOn w:val="NormalTable0"/>
+    <w:rsid w:val="007B1190"/>
     <w:tblPr>
       <w:tblStyleRowBandSize w:val="1"/>
       <w:tblStyleColBandSize w:val="1"/>
       <w:tblCellMar>
+        <w:top w:w="0" w:type="dxa"/>
         <w:left w:w="115" w:type="dxa"/>
+        <w:bottom w:w="0" w:type="dxa"/>
         <w:right w:w="115" w:type="dxa"/>
       </w:tblCellMar>
     </w:tblPr>
   </w:style>
   <w:style w:type="table" w:customStyle="1" w:styleId="a7">
     <w:basedOn w:val="NormalTable0"/>
+    <w:rsid w:val="007B1190"/>
     <w:tblPr>
       <w:tblStyleRowBandSize w:val="1"/>
       <w:tblStyleColBandSize w:val="1"/>
       <w:tblCellMar>
+        <w:top w:w="0" w:type="dxa"/>
         <w:left w:w="115" w:type="dxa"/>
+        <w:bottom w:w="0" w:type="dxa"/>
         <w:right w:w="115" w:type="dxa"/>
       </w:tblCellMar>
     </w:tblPr>
@@ -9775,6 +9530,7 @@
     <w:uiPriority w:val="59"/>
     <w:rsid w:val="00FB4123"/>
     <w:tblPr>
+      <w:tblInd w:w="0" w:type="dxa"/>
       <w:tblBorders>
         <w:top w:val="single" w:sz="4" w:space="0" w:color="000000" w:themeColor="text1"/>
         <w:left w:val="single" w:sz="4" w:space="0" w:color="000000" w:themeColor="text1"/>
@@ -9783,6 +9539,12 @@
         <w:insideH w:val="single" w:sz="4" w:space="0" w:color="000000" w:themeColor="text1"/>
         <w:insideV w:val="single" w:sz="4" w:space="0" w:color="000000" w:themeColor="text1"/>
       </w:tblBorders>
+      <w:tblCellMar>
+        <w:top w:w="0" w:type="dxa"/>
+        <w:left w:w="108" w:type="dxa"/>
+        <w:bottom w:w="0" w:type="dxa"/>
+        <w:right w:w="108" w:type="dxa"/>
+      </w:tblCellMar>
     </w:tblPr>
   </w:style>
   <w:style w:type="paragraph" w:styleId="Citao">
@@ -9920,7 +9682,7 @@
     </a:clrScheme>
     <a:fontScheme name="Office">
       <a:majorFont>
-        <a:latin typeface="Calibri Light" panose="020F0302020204030204"/>
+        <a:latin typeface="Calibri Light"/>
         <a:ea typeface=""/>
         <a:cs typeface=""/>
         <a:font script="Jpan" typeface="游ゴシック Light"/>
@@ -9955,7 +9717,7 @@
         <a:font script="Geor" typeface="Sylfaen"/>
       </a:majorFont>
       <a:minorFont>
-        <a:latin typeface="Calibri" panose="020F0502020204030204"/>
+        <a:latin typeface="Calibri"/>
         <a:ea typeface=""/>
         <a:cs typeface=""/>
         <a:font script="Jpan" typeface="游明朝"/>
@@ -10132,7 +9894,7 @@
   <a:extraClrSchemeLst/>
   <a:extLst>
     <a:ext uri="{05A4C25C-085E-4340-85A3-A5531E510DB2}">
-      <thm15:themeFamily xmlns:thm15="http://schemas.microsoft.com/office/thememl/2012/main" name="Office Theme" id="{62F939B6-93AF-4DB8-9C6B-D6C7DFDC589F}" vid="{4A3C46E8-61CC-4603-A589-7422A47A8E4A}"/>
+      <thm15:themeFamily xmlns:thm15="http://schemas.microsoft.com/office/thememl/2012/main" xmlns="" name="Office Theme" id="{62F939B6-93AF-4DB8-9C6B-D6C7DFDC589F}" vid="{4A3C46E8-61CC-4603-A589-7422A47A8E4A}"/>
     </a:ext>
   </a:extLst>
 </a:theme>

</xml_diff>